<commit_message>
feat: add new docs
</commit_message>
<xml_diff>
--- a/docs/ТЗ.docx
+++ b/docs/ТЗ.docx
@@ -2116,31 +2116,22 @@
     <w:p>
       <w:pPr>
         <w:pStyle w:val="2"/>
+        <w:rPr>
+          <w:highlight w:val="green"/>
+        </w:rPr>
       </w:pPr>
       <w:bookmarkStart w:id="4" w:name="_Toc27309911"/>
       <w:r>
-        <w:t>Требования</w:t>
-      </w:r>
-      <w:r>
-        <w:t xml:space="preserve"> к </w:t>
-      </w:r>
-      <w:r>
-        <w:t>функциональным</w:t>
-      </w:r>
-      <w:r>
-        <w:t xml:space="preserve"> </w:t>
-      </w:r>
-      <w:r>
-        <w:t>характе</w:t>
-      </w:r>
-      <w:r>
-        <w:t>ристикам</w:t>
-      </w:r>
-      <w:r>
-        <w:t xml:space="preserve"> в </w:t>
-      </w:r>
-      <w:r>
-        <w:t>системе</w:t>
+        <w:rPr>
+          <w:highlight w:val="green"/>
+        </w:rPr>
+        <w:t>Требования к функциональным характе</w:t>
+      </w:r>
+      <w:r>
+        <w:rPr>
+          <w:highlight w:val="green"/>
+        </w:rPr>
+        <w:t>ристикам в системе</w:t>
       </w:r>
       <w:bookmarkEnd w:id="4"/>
     </w:p>
@@ -2325,15 +2316,110 @@
         <w:pStyle w:val="a0"/>
       </w:pPr>
       <w:r>
-        <w:t>редактирование списка участников карточки;</w:t>
+        <w:t xml:space="preserve">редактирование </w:t>
+      </w:r>
+      <w:r>
+        <w:t>карточки;</w:t>
       </w:r>
     </w:p>
     <w:p>
       <w:pPr>
         <w:pStyle w:val="a0"/>
-      </w:pPr>
-      <w:r>
-        <w:t>редактирование срока выполнения задачи в карточке.</w:t>
+        <w:numPr>
+          <w:ilvl w:val="1"/>
+          <w:numId w:val="6"/>
+        </w:numPr>
+      </w:pPr>
+      <w:r>
+        <w:t>спис</w:t>
+      </w:r>
+      <w:r>
+        <w:t>ок</w:t>
+      </w:r>
+      <w:r>
+        <w:t xml:space="preserve"> участников карточки;</w:t>
+      </w:r>
+    </w:p>
+    <w:p>
+      <w:pPr>
+        <w:pStyle w:val="a0"/>
+        <w:numPr>
+          <w:ilvl w:val="1"/>
+          <w:numId w:val="6"/>
+        </w:numPr>
+      </w:pPr>
+      <w:r>
+        <w:t>срок выполнения задачи в карточке</w:t>
+      </w:r>
+      <w:r>
+        <w:t>;</w:t>
+      </w:r>
+    </w:p>
+    <w:p>
+      <w:pPr>
+        <w:pStyle w:val="a0"/>
+        <w:numPr>
+          <w:ilvl w:val="1"/>
+          <w:numId w:val="6"/>
+        </w:numPr>
+      </w:pPr>
+      <w:r>
+        <w:t>этап выполнения проекта.</w:t>
+      </w:r>
+    </w:p>
+    <w:p>
+      <w:pPr>
+        <w:pStyle w:val="a0"/>
+      </w:pPr>
+      <w:r>
+        <w:t>создание/редактирование интеллект-карт</w:t>
+      </w:r>
+      <w:r>
+        <w:t>ы</w:t>
+      </w:r>
+      <w:r>
+        <w:t>;</w:t>
+      </w:r>
+    </w:p>
+    <w:p>
+      <w:pPr>
+        <w:pStyle w:val="a0"/>
+        <w:numPr>
+          <w:ilvl w:val="1"/>
+          <w:numId w:val="6"/>
+        </w:numPr>
+      </w:pPr>
+      <w:r>
+        <w:lastRenderedPageBreak/>
+        <w:t>добавление/редактирование/удаление элемента;</w:t>
+      </w:r>
+    </w:p>
+    <w:p>
+      <w:pPr>
+        <w:pStyle w:val="a0"/>
+        <w:numPr>
+          <w:ilvl w:val="1"/>
+          <w:numId w:val="6"/>
+        </w:numPr>
+      </w:pPr>
+      <w:r>
+        <w:t>изменение цвета ветки;</w:t>
+      </w:r>
+    </w:p>
+    <w:p>
+      <w:pPr>
+        <w:pStyle w:val="a0"/>
+      </w:pPr>
+      <w:r>
+        <w:t>преобразование интеллект-карты в доску. Элементы первого уровня вложенности преобразуются в столбцы, второго – в карточки, третьего – в списки задач;</w:t>
+      </w:r>
+    </w:p>
+    <w:p>
+      <w:pPr>
+        <w:pStyle w:val="a0"/>
+      </w:pPr>
+      <w:r>
+        <w:t>анализ интеллект-карты по метрикам;</w:t>
       </w:r>
     </w:p>
     <w:p>
@@ -2374,7 +2460,6 @@
           <w:szCs w:val="28"/>
           <w:lang w:eastAsia="ru-RU"/>
         </w:rPr>
-        <w:lastRenderedPageBreak/>
         <w:t>При работе с системой пользователю должны быть доступны следующие функции:</w:t>
       </w:r>
     </w:p>
@@ -2481,7 +2566,10 @@
         <w:pStyle w:val="a0"/>
       </w:pPr>
       <w:r>
-        <w:t>создание/редактирование/удаление карточек. Карточка содержит следующие поля;</w:t>
+        <w:t>создание/редактирование/удаление карточек. Карточка содержит следующие поля</w:t>
+      </w:r>
+      <w:r>
+        <w:t>:</w:t>
       </w:r>
     </w:p>
     <w:p>
@@ -2583,7 +2671,7 @@
         <w:pStyle w:val="a0"/>
       </w:pPr>
       <w:r>
-        <w:t>создание/удаление/редактирование интеллект-карт;</w:t>
+        <w:t>преобразование доски в интеллект-карту;</w:t>
       </w:r>
     </w:p>
     <w:p>
@@ -2591,60 +2679,50 @@
         <w:pStyle w:val="a0"/>
       </w:pPr>
       <w:r>
-        <w:t>преобразование интеллект-к</w:t>
-      </w:r>
-      <w:bookmarkStart w:id="5" w:name="_GoBack"/>
+        <w:lastRenderedPageBreak/>
+        <w:t>получение статистики выполнения проекта;</w:t>
+      </w:r>
+    </w:p>
+    <w:p>
+      <w:pPr>
+        <w:pStyle w:val="a0"/>
+      </w:pPr>
+      <w:r>
+        <w:t>просмотр информации о команде;</w:t>
+      </w:r>
+    </w:p>
+    <w:p>
+      <w:pPr>
+        <w:pStyle w:val="a0"/>
+        <w:rPr>
+          <w:rFonts w:eastAsia="Arial"/>
+        </w:rPr>
+      </w:pPr>
+      <w:r>
+        <w:t>просмотр содержания доски, к которой прикреплен участник команды</w:t>
+      </w:r>
+      <w:r>
+        <w:rPr>
+          <w:rFonts w:eastAsia="Arial"/>
+        </w:rPr>
+        <w:t>.</w:t>
+      </w:r>
+    </w:p>
+    <w:p>
+      <w:pPr>
+        <w:pStyle w:val="2"/>
+      </w:pPr>
+      <w:r>
+        <w:t xml:space="preserve"> </w:t>
+      </w:r>
+      <w:bookmarkStart w:id="5" w:name="_Toc27309912"/>
+      <w:r>
+        <w:rPr>
+          <w:highlight w:val="red"/>
+        </w:rPr>
+        <w:t>Описание входных и выходных данных</w:t>
+      </w:r>
       <w:bookmarkEnd w:id="5"/>
-      <w:r>
-        <w:t>арты в доску. Элементы первого уровня вложенности преобразуются в столбцы, второго – в карточки, третьего – в списки задач;</w:t>
-      </w:r>
-    </w:p>
-    <w:p>
-      <w:pPr>
-        <w:pStyle w:val="a0"/>
-      </w:pPr>
-      <w:r>
-        <w:t>преобразование доски в интеллект-карту;</w:t>
-      </w:r>
-    </w:p>
-    <w:p>
-      <w:pPr>
-        <w:pStyle w:val="a0"/>
-      </w:pPr>
-      <w:r>
-        <w:t>просмотр информации о команде;</w:t>
-      </w:r>
-    </w:p>
-    <w:p>
-      <w:pPr>
-        <w:pStyle w:val="a0"/>
-        <w:rPr>
-          <w:rFonts w:eastAsia="Arial"/>
-        </w:rPr>
-      </w:pPr>
-      <w:r>
-        <w:t>просмотр содержания доски, к которой прикреплен участник команды</w:t>
-      </w:r>
-      <w:r>
-        <w:rPr>
-          <w:rFonts w:eastAsia="Arial"/>
-        </w:rPr>
-        <w:t>.</w:t>
-      </w:r>
-    </w:p>
-    <w:p>
-      <w:pPr>
-        <w:pStyle w:val="2"/>
-      </w:pPr>
-      <w:r>
-        <w:lastRenderedPageBreak/>
-        <w:t xml:space="preserve"> </w:t>
-      </w:r>
-      <w:bookmarkStart w:id="6" w:name="_Toc27309912"/>
-      <w:r>
-        <w:t>Описание входных и выходных данных</w:t>
-      </w:r>
-      <w:bookmarkEnd w:id="6"/>
     </w:p>
     <w:p>
       <w:pPr>
@@ -4592,21 +4670,20 @@
     </w:tbl>
     <w:p>
       <w:pPr>
-        <w:rPr>
-          <w:rFonts w:ascii="Arial" w:hAnsi="Arial" w:cs="Arial"/>
-          <w:sz w:val="28"/>
-        </w:rPr>
-      </w:pPr>
-    </w:p>
-    <w:p>
-      <w:pPr>
         <w:pStyle w:val="2"/>
-      </w:pPr>
-      <w:bookmarkStart w:id="7" w:name="_Toc27309913"/>
-      <w:r>
+        <w:rPr>
+          <w:highlight w:val="green"/>
+        </w:rPr>
+      </w:pPr>
+      <w:bookmarkStart w:id="6" w:name="_Toc27309913"/>
+      <w:r>
+        <w:rPr>
+          <w:highlight w:val="green"/>
+        </w:rPr>
+        <w:lastRenderedPageBreak/>
         <w:t>Требования к структуре системы</w:t>
       </w:r>
-      <w:bookmarkEnd w:id="7"/>
+      <w:bookmarkEnd w:id="6"/>
     </w:p>
     <w:p>
       <w:pPr>
@@ -4619,6 +4696,9 @@
     <w:p>
       <w:pPr>
         <w:pStyle w:val="a1"/>
+        <w:rPr>
+          <w:lang w:val="en-US"/>
+        </w:rPr>
       </w:pPr>
       <w:r>
         <w:t>Интерфейс авторизации содержит:</w:t>
@@ -4635,13 +4715,510 @@
         <w:rPr>
           <w:rFonts w:eastAsia="Arial"/>
         </w:rPr>
+        <w:t>поле ввода логина</w:t>
+      </w:r>
+      <w:r>
+        <w:rPr>
+          <w:rFonts w:eastAsia="Arial"/>
+        </w:rPr>
+        <w:t>;</w:t>
+      </w:r>
+    </w:p>
+    <w:p>
+      <w:pPr>
+        <w:pStyle w:val="a0"/>
+        <w:rPr>
+          <w:rFonts w:eastAsia="Arial"/>
+        </w:rPr>
+      </w:pPr>
+      <w:r>
+        <w:rPr>
+          <w:rFonts w:eastAsia="Arial"/>
+        </w:rPr>
+        <w:t>поле ввода пароля;</w:t>
+      </w:r>
+    </w:p>
+    <w:p>
+      <w:pPr>
+        <w:pStyle w:val="a0"/>
+        <w:rPr>
+          <w:rFonts w:eastAsia="Arial"/>
+        </w:rPr>
+      </w:pPr>
+      <w:r>
+        <w:rPr>
+          <w:rFonts w:eastAsia="Arial"/>
+        </w:rPr>
+        <w:t>кнопка входа.</w:t>
+      </w:r>
+    </w:p>
+    <w:p>
+      <w:pPr>
+        <w:pStyle w:val="a1"/>
+      </w:pPr>
+      <w:r>
+        <w:t>Интерфейс регистрации содержит:</w:t>
+      </w:r>
+    </w:p>
+    <w:p>
+      <w:pPr>
+        <w:pStyle w:val="a0"/>
+        <w:rPr>
+          <w:rFonts w:eastAsia="Arial"/>
+        </w:rPr>
+      </w:pPr>
+      <w:r>
+        <w:rPr>
+          <w:rFonts w:eastAsia="Arial"/>
+        </w:rPr>
+        <w:t>поле ввода логина</w:t>
+      </w:r>
+      <w:r>
+        <w:rPr>
+          <w:rFonts w:eastAsia="Arial"/>
+        </w:rPr>
+        <w:t>;</w:t>
+      </w:r>
+    </w:p>
+    <w:p>
+      <w:pPr>
+        <w:pStyle w:val="a0"/>
+        <w:rPr>
+          <w:rFonts w:eastAsia="Arial"/>
+        </w:rPr>
+      </w:pPr>
+      <w:r>
+        <w:rPr>
+          <w:rFonts w:eastAsia="Arial"/>
+        </w:rPr>
+        <w:t>поле ввода пароля;</w:t>
+      </w:r>
+    </w:p>
+    <w:p>
+      <w:pPr>
+        <w:pStyle w:val="a0"/>
+        <w:rPr>
+          <w:rFonts w:eastAsia="Arial"/>
+        </w:rPr>
+      </w:pPr>
+      <w:r>
+        <w:rPr>
+          <w:rFonts w:eastAsia="Arial"/>
+        </w:rPr>
+        <w:t>поле ввода имени;</w:t>
+      </w:r>
+    </w:p>
+    <w:p>
+      <w:pPr>
+        <w:pStyle w:val="a0"/>
+        <w:rPr>
+          <w:rFonts w:eastAsia="Arial"/>
+        </w:rPr>
+      </w:pPr>
+      <w:r>
+        <w:rPr>
+          <w:rFonts w:eastAsia="Arial"/>
+        </w:rPr>
+        <w:t>поле ввода фамилии;</w:t>
+      </w:r>
+    </w:p>
+    <w:p>
+      <w:pPr>
+        <w:pStyle w:val="a0"/>
+        <w:rPr>
+          <w:rFonts w:eastAsia="Arial"/>
+        </w:rPr>
+      </w:pPr>
+      <w:r>
+        <w:rPr>
+          <w:rFonts w:eastAsia="Arial"/>
+        </w:rPr>
+        <w:t>поле ввода электронной почты;</w:t>
+      </w:r>
+    </w:p>
+    <w:p>
+      <w:pPr>
+        <w:pStyle w:val="a0"/>
+        <w:rPr>
+          <w:rFonts w:eastAsia="Arial"/>
+        </w:rPr>
+      </w:pPr>
+      <w:r>
+        <w:rPr>
+          <w:rFonts w:eastAsia="Arial"/>
+        </w:rPr>
+        <w:t xml:space="preserve">кнопка </w:t>
+      </w:r>
+      <w:r>
+        <w:rPr>
+          <w:rFonts w:eastAsia="Arial"/>
+        </w:rPr>
+        <w:t>регистрации</w:t>
+      </w:r>
+      <w:r>
+        <w:rPr>
+          <w:rFonts w:eastAsia="Arial"/>
+        </w:rPr>
+        <w:t>.</w:t>
+      </w:r>
+    </w:p>
+    <w:p>
+      <w:pPr>
+        <w:pStyle w:val="a1"/>
+      </w:pPr>
+      <w:r>
+        <w:t>Интерфейс главного меню содержит:</w:t>
+      </w:r>
+    </w:p>
+    <w:p>
+      <w:pPr>
+        <w:pStyle w:val="a0"/>
+        <w:rPr>
+          <w:rFonts w:eastAsia="Arial"/>
+        </w:rPr>
+      </w:pPr>
+      <w:r>
+        <w:rPr>
+          <w:rFonts w:eastAsia="Arial"/>
+        </w:rPr>
+        <w:t>список команд</w:t>
+      </w:r>
+      <w:r>
+        <w:rPr>
+          <w:rFonts w:eastAsia="Arial"/>
+        </w:rPr>
+        <w:t>;</w:t>
+      </w:r>
+    </w:p>
+    <w:p>
+      <w:pPr>
+        <w:pStyle w:val="a0"/>
+        <w:rPr>
+          <w:rFonts w:eastAsia="Arial"/>
+        </w:rPr>
+      </w:pPr>
+      <w:r>
+        <w:rPr>
+          <w:rFonts w:eastAsia="Arial"/>
+        </w:rPr>
+        <w:t>список досок команды;</w:t>
+      </w:r>
+    </w:p>
+    <w:p>
+      <w:pPr>
+        <w:pStyle w:val="a0"/>
+        <w:rPr>
+          <w:rFonts w:eastAsia="Arial"/>
+        </w:rPr>
+      </w:pPr>
+      <w:r>
+        <w:rPr>
+          <w:rFonts w:eastAsia="Arial"/>
+        </w:rPr>
+        <w:t>кнопка добавления команды</w:t>
+      </w:r>
+      <w:r>
+        <w:rPr>
+          <w:rFonts w:eastAsia="Arial"/>
+        </w:rPr>
+        <w:t>;</w:t>
+      </w:r>
+    </w:p>
+    <w:p>
+      <w:pPr>
+        <w:pStyle w:val="a0"/>
+        <w:rPr>
+          <w:rFonts w:eastAsia="Arial"/>
+        </w:rPr>
+      </w:pPr>
+      <w:r>
+        <w:rPr>
+          <w:rFonts w:eastAsia="Arial"/>
+        </w:rPr>
+        <w:t>кнопка выхода;</w:t>
+      </w:r>
+    </w:p>
+    <w:p>
+      <w:pPr>
+        <w:pStyle w:val="a0"/>
+        <w:rPr>
+          <w:rFonts w:eastAsia="Arial"/>
+        </w:rPr>
+      </w:pPr>
+      <w:r>
+        <w:rPr>
+          <w:rFonts w:eastAsia="Arial"/>
+        </w:rPr>
+        <w:t>ссылку на профиль пользователя</w:t>
+      </w:r>
+      <w:r>
+        <w:rPr>
+          <w:rFonts w:eastAsia="Arial"/>
+        </w:rPr>
+        <w:t>.</w:t>
+      </w:r>
+    </w:p>
+    <w:p>
+      <w:pPr>
+        <w:pStyle w:val="a1"/>
+      </w:pPr>
+      <w:r>
+        <w:t>Интерфейс профиля пользователя содержит:</w:t>
+      </w:r>
+    </w:p>
+    <w:p>
+      <w:pPr>
+        <w:pStyle w:val="a0"/>
+        <w:rPr>
+          <w:rFonts w:eastAsia="Arial"/>
+        </w:rPr>
+      </w:pPr>
+      <w:r>
+        <w:rPr>
+          <w:rFonts w:eastAsia="Arial"/>
+        </w:rPr>
+        <w:t xml:space="preserve">поле </w:t>
+      </w:r>
+      <w:r>
+        <w:rPr>
+          <w:rFonts w:eastAsia="Arial"/>
+        </w:rPr>
+        <w:t xml:space="preserve">изменения </w:t>
+      </w:r>
+      <w:r>
+        <w:rPr>
+          <w:rFonts w:eastAsia="Arial"/>
+        </w:rPr>
+        <w:t>логина</w:t>
+      </w:r>
+      <w:r>
+        <w:rPr>
+          <w:rFonts w:eastAsia="Arial"/>
+        </w:rPr>
+        <w:t>;</w:t>
+      </w:r>
+    </w:p>
+    <w:p>
+      <w:pPr>
+        <w:pStyle w:val="a0"/>
+        <w:rPr>
+          <w:rFonts w:eastAsia="Arial"/>
+        </w:rPr>
+      </w:pPr>
+      <w:r>
+        <w:rPr>
+          <w:rFonts w:eastAsia="Arial"/>
+        </w:rPr>
+        <w:t xml:space="preserve">поле </w:t>
+      </w:r>
+      <w:r>
+        <w:rPr>
+          <w:rFonts w:eastAsia="Arial"/>
+        </w:rPr>
+        <w:t xml:space="preserve">изменения </w:t>
+      </w:r>
+      <w:r>
+        <w:rPr>
+          <w:rFonts w:eastAsia="Arial"/>
+        </w:rPr>
+        <w:t>пароля;</w:t>
+      </w:r>
+    </w:p>
+    <w:p>
+      <w:pPr>
+        <w:pStyle w:val="a0"/>
+        <w:rPr>
+          <w:rFonts w:eastAsia="Arial"/>
+        </w:rPr>
+      </w:pPr>
+      <w:r>
+        <w:rPr>
+          <w:rFonts w:eastAsia="Arial"/>
+        </w:rPr>
+        <w:t xml:space="preserve">поле </w:t>
+      </w:r>
+      <w:r>
+        <w:rPr>
+          <w:rFonts w:eastAsia="Arial"/>
+        </w:rPr>
+        <w:t xml:space="preserve">изменения </w:t>
+      </w:r>
+      <w:r>
+        <w:rPr>
+          <w:rFonts w:eastAsia="Arial"/>
+        </w:rPr>
+        <w:t>имени;</w:t>
+      </w:r>
+    </w:p>
+    <w:p>
+      <w:pPr>
+        <w:pStyle w:val="a0"/>
+        <w:rPr>
+          <w:rFonts w:eastAsia="Arial"/>
+        </w:rPr>
+      </w:pPr>
+      <w:r>
+        <w:rPr>
+          <w:rFonts w:eastAsia="Arial"/>
+        </w:rPr>
+        <w:t xml:space="preserve">поле </w:t>
+      </w:r>
+      <w:r>
+        <w:rPr>
+          <w:rFonts w:eastAsia="Arial"/>
+        </w:rPr>
+        <w:t>изменения</w:t>
+      </w:r>
+      <w:r>
+        <w:rPr>
+          <w:rFonts w:eastAsia="Arial"/>
+        </w:rPr>
+        <w:t xml:space="preserve"> фамилии;</w:t>
+      </w:r>
+    </w:p>
+    <w:p>
+      <w:pPr>
+        <w:pStyle w:val="a0"/>
+        <w:rPr>
+          <w:rFonts w:eastAsia="Arial"/>
+        </w:rPr>
+      </w:pPr>
+      <w:r>
+        <w:rPr>
+          <w:rFonts w:eastAsia="Arial"/>
+        </w:rPr>
+        <w:t xml:space="preserve">поле </w:t>
+      </w:r>
+      <w:r>
+        <w:rPr>
+          <w:rFonts w:eastAsia="Arial"/>
+        </w:rPr>
+        <w:t>изменения</w:t>
+      </w:r>
+      <w:r>
+        <w:rPr>
+          <w:rFonts w:eastAsia="Arial"/>
+        </w:rPr>
+        <w:t xml:space="preserve"> электронной почты.</w:t>
+      </w:r>
+    </w:p>
+    <w:p>
+      <w:pPr>
+        <w:pStyle w:val="a1"/>
+        <w:rPr>
+          <w:rFonts w:eastAsia="Arial"/>
+        </w:rPr>
+      </w:pPr>
+      <w:r>
+        <w:t xml:space="preserve">При </w:t>
+      </w:r>
+      <w:r>
+        <w:t>выборе</w:t>
+      </w:r>
+      <w:r>
+        <w:t xml:space="preserve"> доск</w:t>
+      </w:r>
+      <w:r>
+        <w:t>и</w:t>
+      </w:r>
+      <w:r>
+        <w:t xml:space="preserve"> открывается страница с доской, которая содержит:</w:t>
+      </w:r>
+    </w:p>
+    <w:p>
+      <w:pPr>
+        <w:pStyle w:val="a0"/>
+        <w:rPr>
+          <w:rFonts w:eastAsia="Arial"/>
+        </w:rPr>
+      </w:pPr>
+      <w:r>
+        <w:rPr>
+          <w:rFonts w:eastAsia="Arial"/>
+        </w:rPr>
+        <w:t>список карточек, объединенных в столбцы;</w:t>
+      </w:r>
+    </w:p>
+    <w:p>
+      <w:pPr>
+        <w:pStyle w:val="a0"/>
+        <w:rPr>
+          <w:rFonts w:eastAsia="Arial"/>
+        </w:rPr>
+      </w:pPr>
+      <w:r>
+        <w:rPr>
+          <w:rFonts w:eastAsia="Arial"/>
+        </w:rPr>
+        <w:t>форма добавления столбца</w:t>
+      </w:r>
+      <w:r>
+        <w:rPr>
+          <w:rFonts w:eastAsia="Arial"/>
+        </w:rPr>
+        <w:t>;</w:t>
+      </w:r>
+    </w:p>
+    <w:p>
+      <w:pPr>
+        <w:pStyle w:val="a0"/>
+        <w:rPr>
+          <w:rFonts w:eastAsia="Arial"/>
+        </w:rPr>
+      </w:pPr>
+      <w:r>
+        <w:rPr>
+          <w:rFonts w:eastAsia="Arial"/>
+        </w:rPr>
+        <w:t>форма добавления карточки;</w:t>
+      </w:r>
+    </w:p>
+    <w:p>
+      <w:pPr>
+        <w:pStyle w:val="a0"/>
+        <w:rPr>
+          <w:rFonts w:eastAsia="Arial"/>
+        </w:rPr>
+      </w:pPr>
+      <w:r>
+        <w:rPr>
+          <w:rFonts w:eastAsia="Arial"/>
+        </w:rPr>
         <w:lastRenderedPageBreak/>
-        <w:t>поле ввода логина</w:t>
-      </w:r>
-      <w:r>
+        <w:t>форма редактирования карточек;</w:t>
+      </w:r>
+    </w:p>
+    <w:p>
+      <w:pPr>
+        <w:pStyle w:val="a0"/>
         <w:rPr>
           <w:rFonts w:eastAsia="Arial"/>
         </w:rPr>
+      </w:pPr>
+      <w:r>
+        <w:rPr>
+          <w:rFonts w:eastAsia="Arial"/>
+        </w:rPr>
+        <w:t>форма редактирования названия столбца;</w:t>
+      </w:r>
+    </w:p>
+    <w:p>
+      <w:pPr>
+        <w:pStyle w:val="a0"/>
+        <w:rPr>
+          <w:rFonts w:eastAsia="Arial"/>
+        </w:rPr>
+      </w:pPr>
+      <w:r>
+        <w:rPr>
+          <w:rFonts w:eastAsia="Arial"/>
+        </w:rPr>
+        <w:t>кнопки удаления карточек и столбцов</w:t>
+      </w:r>
+      <w:r>
+        <w:rPr>
+          <w:rFonts w:eastAsia="Arial"/>
+        </w:rPr>
         <w:t>;</w:t>
       </w:r>
     </w:p>
@@ -4656,7 +5233,7 @@
         <w:rPr>
           <w:rFonts w:eastAsia="Arial"/>
         </w:rPr>
-        <w:t>поле ввода пароля;</w:t>
+        <w:t>ссылка на страницу анализа выполнения проекта;</w:t>
       </w:r>
     </w:p>
     <w:p>
@@ -4670,7 +5247,27 @@
         <w:rPr>
           <w:rFonts w:eastAsia="Arial"/>
         </w:rPr>
-        <w:t>кнопка входа.</w:t>
+        <w:t>ссылка на страницу настроек доски;</w:t>
+      </w:r>
+    </w:p>
+    <w:p>
+      <w:pPr>
+        <w:pStyle w:val="a0"/>
+        <w:rPr>
+          <w:rFonts w:eastAsia="Arial"/>
+        </w:rPr>
+      </w:pPr>
+      <w:r>
+        <w:rPr>
+          <w:rFonts w:eastAsia="Arial"/>
+        </w:rPr>
+        <w:t>кнопка преобразования доски в интеллект-карту</w:t>
+      </w:r>
+      <w:r>
+        <w:rPr>
+          <w:rFonts w:eastAsia="Arial"/>
+        </w:rPr>
+        <w:t>.</w:t>
       </w:r>
     </w:p>
     <w:p>
@@ -4678,7 +5275,7 @@
         <w:pStyle w:val="a1"/>
       </w:pPr>
       <w:r>
-        <w:t>Интерфейс регистрации содержит:</w:t>
+        <w:t>Окно редактирования карточки содержит:</w:t>
       </w:r>
     </w:p>
     <w:p>
@@ -4692,12 +5289,252 @@
         <w:rPr>
           <w:rFonts w:eastAsia="Arial"/>
         </w:rPr>
-        <w:t>поле ввода логина</w:t>
-      </w:r>
-      <w:r>
+        <w:t>поле названия карточки;</w:t>
+      </w:r>
+    </w:p>
+    <w:p>
+      <w:pPr>
+        <w:pStyle w:val="a0"/>
         <w:rPr>
           <w:rFonts w:eastAsia="Arial"/>
         </w:rPr>
+      </w:pPr>
+      <w:r>
+        <w:rPr>
+          <w:rFonts w:eastAsia="Arial"/>
+        </w:rPr>
+        <w:t>список прикрепленных меток;</w:t>
+      </w:r>
+    </w:p>
+    <w:p>
+      <w:pPr>
+        <w:pStyle w:val="a0"/>
+        <w:rPr>
+          <w:rFonts w:eastAsia="Arial"/>
+        </w:rPr>
+      </w:pPr>
+      <w:r>
+        <w:rPr>
+          <w:rFonts w:eastAsia="Arial"/>
+        </w:rPr>
+        <w:t>стадия выполнения проекта;</w:t>
+      </w:r>
+    </w:p>
+    <w:p>
+      <w:pPr>
+        <w:pStyle w:val="a0"/>
+        <w:rPr>
+          <w:rFonts w:eastAsia="Arial"/>
+        </w:rPr>
+      </w:pPr>
+      <w:r>
+        <w:rPr>
+          <w:rFonts w:eastAsia="Arial"/>
+        </w:rPr>
+        <w:t>процент выполнения задач в карточке;</w:t>
+      </w:r>
+    </w:p>
+    <w:p>
+      <w:pPr>
+        <w:pStyle w:val="a0"/>
+        <w:rPr>
+          <w:rFonts w:eastAsia="Arial"/>
+        </w:rPr>
+      </w:pPr>
+      <w:r>
+        <w:rPr>
+          <w:rFonts w:eastAsia="Arial"/>
+        </w:rPr>
+        <w:t>поле описания карточки;</w:t>
+      </w:r>
+    </w:p>
+    <w:p>
+      <w:pPr>
+        <w:pStyle w:val="a0"/>
+        <w:rPr>
+          <w:rFonts w:eastAsia="Arial"/>
+        </w:rPr>
+      </w:pPr>
+      <w:r>
+        <w:rPr>
+          <w:rFonts w:eastAsia="Arial"/>
+        </w:rPr>
+        <w:t>списки задач:</w:t>
+      </w:r>
+    </w:p>
+    <w:p>
+      <w:pPr>
+        <w:pStyle w:val="a0"/>
+        <w:numPr>
+          <w:ilvl w:val="1"/>
+          <w:numId w:val="6"/>
+        </w:numPr>
+        <w:rPr>
+          <w:rFonts w:eastAsia="Arial"/>
+        </w:rPr>
+      </w:pPr>
+      <w:r>
+        <w:rPr>
+          <w:rFonts w:eastAsia="Arial"/>
+        </w:rPr>
+        <w:t>процент выполнения;</w:t>
+      </w:r>
+    </w:p>
+    <w:p>
+      <w:pPr>
+        <w:pStyle w:val="a0"/>
+        <w:numPr>
+          <w:ilvl w:val="1"/>
+          <w:numId w:val="6"/>
+        </w:numPr>
+        <w:rPr>
+          <w:rFonts w:eastAsia="Arial"/>
+        </w:rPr>
+      </w:pPr>
+      <w:r>
+        <w:rPr>
+          <w:rFonts w:eastAsia="Arial"/>
+        </w:rPr>
+        <w:t>чек-лист задач;</w:t>
+      </w:r>
+    </w:p>
+    <w:p>
+      <w:pPr>
+        <w:pStyle w:val="a0"/>
+        <w:numPr>
+          <w:ilvl w:val="1"/>
+          <w:numId w:val="6"/>
+        </w:numPr>
+        <w:rPr>
+          <w:rFonts w:eastAsia="Arial"/>
+        </w:rPr>
+      </w:pPr>
+      <w:r>
+        <w:rPr>
+          <w:rFonts w:eastAsia="Arial"/>
+        </w:rPr>
+        <w:t>форма редактирования задачи;</w:t>
+      </w:r>
+    </w:p>
+    <w:p>
+      <w:pPr>
+        <w:pStyle w:val="a0"/>
+        <w:numPr>
+          <w:ilvl w:val="1"/>
+          <w:numId w:val="6"/>
+        </w:numPr>
+        <w:rPr>
+          <w:rFonts w:eastAsia="Arial"/>
+        </w:rPr>
+      </w:pPr>
+      <w:r>
+        <w:rPr>
+          <w:rFonts w:eastAsia="Arial"/>
+        </w:rPr>
+        <w:t>форма добавления задач;</w:t>
+      </w:r>
+    </w:p>
+    <w:p>
+      <w:pPr>
+        <w:pStyle w:val="a0"/>
+        <w:numPr>
+          <w:ilvl w:val="1"/>
+          <w:numId w:val="6"/>
+        </w:numPr>
+        <w:rPr>
+          <w:rFonts w:eastAsia="Arial"/>
+        </w:rPr>
+      </w:pPr>
+      <w:r>
+        <w:rPr>
+          <w:rFonts w:eastAsia="Arial"/>
+        </w:rPr>
+        <w:t>поле изменения названия;</w:t>
+      </w:r>
+    </w:p>
+    <w:p>
+      <w:pPr>
+        <w:pStyle w:val="a0"/>
+        <w:numPr>
+          <w:ilvl w:val="1"/>
+          <w:numId w:val="6"/>
+        </w:numPr>
+        <w:rPr>
+          <w:rFonts w:eastAsia="Arial"/>
+        </w:rPr>
+      </w:pPr>
+      <w:r>
+        <w:rPr>
+          <w:rFonts w:eastAsia="Arial"/>
+        </w:rPr>
+        <w:t>кнопка удаления задач.</w:t>
+      </w:r>
+    </w:p>
+    <w:p>
+      <w:pPr>
+        <w:pStyle w:val="a0"/>
+        <w:rPr>
+          <w:rFonts w:eastAsia="Arial"/>
+        </w:rPr>
+      </w:pPr>
+      <w:r>
+        <w:rPr>
+          <w:rFonts w:eastAsia="Arial"/>
+        </w:rPr>
+        <w:t>форма</w:t>
+      </w:r>
+      <w:r>
+        <w:rPr>
+          <w:rFonts w:eastAsia="Arial"/>
+        </w:rPr>
+        <w:t xml:space="preserve"> добавления меток;</w:t>
+      </w:r>
+    </w:p>
+    <w:p>
+      <w:pPr>
+        <w:pStyle w:val="a0"/>
+        <w:rPr>
+          <w:rFonts w:eastAsia="Arial"/>
+        </w:rPr>
+      </w:pPr>
+      <w:r>
+        <w:rPr>
+          <w:rFonts w:eastAsia="Arial"/>
+        </w:rPr>
+        <w:t>форма добавления списка задач;</w:t>
+      </w:r>
+    </w:p>
+    <w:p>
+      <w:pPr>
+        <w:pStyle w:val="a0"/>
+        <w:rPr>
+          <w:rFonts w:eastAsia="Arial"/>
+        </w:rPr>
+      </w:pPr>
+      <w:r>
+        <w:rPr>
+          <w:rFonts w:eastAsia="Arial"/>
+        </w:rPr>
+        <w:t>форма редактирования срока выполнения задач;</w:t>
+      </w:r>
+    </w:p>
+    <w:p>
+      <w:pPr>
+        <w:pStyle w:val="a0"/>
+        <w:rPr>
+          <w:rFonts w:eastAsia="Arial"/>
+        </w:rPr>
+      </w:pPr>
+      <w:r>
+        <w:rPr>
+          <w:rFonts w:eastAsia="Arial"/>
+        </w:rPr>
+        <w:t>кнопка удаления</w:t>
+      </w:r>
+      <w:r>
+        <w:rPr>
+          <w:rFonts w:eastAsia="Arial"/>
+        </w:rPr>
         <w:t>;</w:t>
       </w:r>
     </w:p>
@@ -4712,7 +5549,7 @@
         <w:rPr>
           <w:rFonts w:eastAsia="Arial"/>
         </w:rPr>
-        <w:t>поле ввода пароля;</w:t>
+        <w:t>список комментариев;</w:t>
       </w:r>
     </w:p>
     <w:p>
@@ -4726,7 +5563,7 @@
         <w:rPr>
           <w:rFonts w:eastAsia="Arial"/>
         </w:rPr>
-        <w:t>поле ввода имени;</w:t>
+        <w:t>форма добавления комментария;</w:t>
       </w:r>
     </w:p>
     <w:p>
@@ -4740,7 +5577,21 @@
         <w:rPr>
           <w:rFonts w:eastAsia="Arial"/>
         </w:rPr>
-        <w:t>поле ввода фамилии;</w:t>
+        <w:t>форма редактирования комментария</w:t>
+      </w:r>
+      <w:r>
+        <w:rPr>
+          <w:rFonts w:eastAsia="Arial"/>
+        </w:rPr>
+        <w:t>.</w:t>
+      </w:r>
+    </w:p>
+    <w:p>
+      <w:pPr>
+        <w:pStyle w:val="a1"/>
+      </w:pPr>
+      <w:r>
+        <w:t>Страница анализа выполнения проекта содержит:</w:t>
       </w:r>
     </w:p>
     <w:p>
@@ -4754,7 +5605,50 @@
         <w:rPr>
           <w:rFonts w:eastAsia="Arial"/>
         </w:rPr>
-        <w:t>кнопка входа.</w:t>
+        <w:t>статистику выполнения проекта в целом;</w:t>
+      </w:r>
+    </w:p>
+    <w:p>
+      <w:pPr>
+        <w:pStyle w:val="a0"/>
+        <w:rPr>
+          <w:rFonts w:eastAsia="Arial"/>
+        </w:rPr>
+      </w:pPr>
+      <w:r>
+        <w:rPr>
+          <w:rFonts w:eastAsia="Arial"/>
+        </w:rPr>
+        <w:t>статистику выполнения проекта по стадиям;</w:t>
+      </w:r>
+    </w:p>
+    <w:p>
+      <w:pPr>
+        <w:pStyle w:val="a0"/>
+        <w:rPr>
+          <w:rFonts w:eastAsia="Arial"/>
+        </w:rPr>
+      </w:pPr>
+      <w:r>
+        <w:rPr>
+          <w:rFonts w:eastAsia="Arial"/>
+        </w:rPr>
+        <w:lastRenderedPageBreak/>
+        <w:t>предполагаемую модель жизненного цикла проекта;</w:t>
+      </w:r>
+    </w:p>
+    <w:p>
+      <w:pPr>
+        <w:pStyle w:val="a0"/>
+        <w:rPr>
+          <w:rFonts w:eastAsia="Arial"/>
+        </w:rPr>
+      </w:pPr>
+      <w:r>
+        <w:rPr>
+          <w:rFonts w:eastAsia="Arial"/>
+        </w:rPr>
+        <w:t>график выполнения проекта по стадиям.</w:t>
       </w:r>
     </w:p>
     <w:p>
@@ -4762,7 +5656,19 @@
         <w:pStyle w:val="a1"/>
       </w:pPr>
       <w:r>
-        <w:t>Интерфейс главного меню содержит:</w:t>
+        <w:t xml:space="preserve">При </w:t>
+      </w:r>
+      <w:r>
+        <w:t>выборе</w:t>
+      </w:r>
+      <w:r>
+        <w:t xml:space="preserve"> команд</w:t>
+      </w:r>
+      <w:r>
+        <w:t>ы</w:t>
+      </w:r>
+      <w:r>
+        <w:t xml:space="preserve"> открывается страница с командой, которая содержит:</w:t>
       </w:r>
     </w:p>
     <w:p>
@@ -4776,7 +5682,7 @@
         <w:rPr>
           <w:rFonts w:eastAsia="Arial"/>
         </w:rPr>
-        <w:t>список команд</w:t>
+        <w:t>название команды</w:t>
       </w:r>
       <w:r>
         <w:rPr>
@@ -4796,7 +5702,7 @@
         <w:rPr>
           <w:rFonts w:eastAsia="Arial"/>
         </w:rPr>
-        <w:t>список досок команды;</w:t>
+        <w:t>описание команды;</w:t>
       </w:r>
     </w:p>
     <w:p>
@@ -4810,7 +5716,41 @@
         <w:rPr>
           <w:rFonts w:eastAsia="Arial"/>
         </w:rPr>
-        <w:t>кнопка добавления доски;</w:t>
+        <w:t>список участников.</w:t>
+      </w:r>
+    </w:p>
+    <w:p>
+      <w:pPr>
+        <w:pStyle w:val="a1"/>
+        <w:rPr>
+          <w:lang w:eastAsia="ru-RU"/>
+        </w:rPr>
+      </w:pPr>
+      <w:r>
+        <w:rPr>
+          <w:lang w:eastAsia="ru-RU"/>
+        </w:rPr>
+        <w:t>Для администратора команды предусмотрены дополнительные интерфейсы</w:t>
+      </w:r>
+      <w:r>
+        <w:rPr>
+          <w:lang w:eastAsia="ru-RU"/>
+        </w:rPr>
+        <w:t>:</w:t>
+      </w:r>
+    </w:p>
+    <w:p>
+      <w:pPr>
+        <w:pStyle w:val="a1"/>
+      </w:pPr>
+      <w:r>
+        <w:t>Форма</w:t>
+      </w:r>
+      <w:r>
+        <w:t xml:space="preserve"> добавления доски</w:t>
+      </w:r>
+      <w:r>
+        <w:t>:</w:t>
       </w:r>
     </w:p>
     <w:p>
@@ -4824,7 +5764,57 @@
         <w:rPr>
           <w:rFonts w:eastAsia="Arial"/>
         </w:rPr>
-        <w:t>кнопка добавления команды.</w:t>
+        <w:t>поле названия;</w:t>
+      </w:r>
+    </w:p>
+    <w:p>
+      <w:pPr>
+        <w:pStyle w:val="a0"/>
+        <w:rPr>
+          <w:rFonts w:eastAsia="Arial"/>
+        </w:rPr>
+      </w:pPr>
+      <w:r>
+        <w:rPr>
+          <w:rFonts w:eastAsia="Arial"/>
+        </w:rPr>
+        <w:t>выбор типа создания:</w:t>
+      </w:r>
+    </w:p>
+    <w:p>
+      <w:pPr>
+        <w:pStyle w:val="a0"/>
+        <w:numPr>
+          <w:ilvl w:val="1"/>
+          <w:numId w:val="6"/>
+        </w:numPr>
+        <w:rPr>
+          <w:rFonts w:eastAsia="Arial"/>
+        </w:rPr>
+      </w:pPr>
+      <w:r>
+        <w:rPr>
+          <w:rFonts w:eastAsia="Arial"/>
+        </w:rPr>
+        <w:t>ручное;</w:t>
+      </w:r>
+    </w:p>
+    <w:p>
+      <w:pPr>
+        <w:pStyle w:val="a0"/>
+        <w:numPr>
+          <w:ilvl w:val="1"/>
+          <w:numId w:val="6"/>
+        </w:numPr>
+        <w:rPr>
+          <w:rFonts w:eastAsia="Arial"/>
+        </w:rPr>
+      </w:pPr>
+      <w:r>
+        <w:rPr>
+          <w:rFonts w:eastAsia="Arial"/>
+        </w:rPr>
+        <w:t>с помощью интеллект-карты.</w:t>
       </w:r>
     </w:p>
     <w:p>
@@ -4832,19 +5822,7 @@
         <w:pStyle w:val="a1"/>
       </w:pPr>
       <w:r>
-        <w:t xml:space="preserve">При </w:t>
-      </w:r>
-      <w:r>
-        <w:t>выборе</w:t>
-      </w:r>
-      <w:r>
-        <w:t xml:space="preserve"> доск</w:t>
-      </w:r>
-      <w:r>
-        <w:t>и</w:t>
-      </w:r>
-      <w:r>
-        <w:t xml:space="preserve"> открывается страница с доской, которая содержит:</w:t>
+        <w:t>Страница создания с помощью интеллект-карты содержит:</w:t>
       </w:r>
     </w:p>
     <w:p>
@@ -4858,7 +5836,7 @@
         <w:rPr>
           <w:rFonts w:eastAsia="Arial"/>
         </w:rPr>
-        <w:t>список карточек, объединенных в столбцы;</w:t>
+        <w:t>интерфейс добавления элемента;</w:t>
       </w:r>
     </w:p>
     <w:p>
@@ -4872,13 +5850,21 @@
         <w:rPr>
           <w:rFonts w:eastAsia="Arial"/>
         </w:rPr>
-        <w:t>форма добавления столбца</w:t>
-      </w:r>
-      <w:r>
+        <w:t>интерфейс выбора цвета элемента;</w:t>
+      </w:r>
+    </w:p>
+    <w:p>
+      <w:pPr>
+        <w:pStyle w:val="a0"/>
         <w:rPr>
           <w:rFonts w:eastAsia="Arial"/>
         </w:rPr>
-        <w:t>;</w:t>
+      </w:pPr>
+      <w:r>
+        <w:rPr>
+          <w:rFonts w:eastAsia="Arial"/>
+        </w:rPr>
+        <w:t>форму редактирования элемента;</w:t>
       </w:r>
     </w:p>
     <w:p>
@@ -4892,7 +5878,21 @@
         <w:rPr>
           <w:rFonts w:eastAsia="Arial"/>
         </w:rPr>
-        <w:t>форма добавления карточки;</w:t>
+        <w:t>кнопку преобразования интеллект-карты в доску.</w:t>
+      </w:r>
+    </w:p>
+    <w:p>
+      <w:pPr>
+        <w:pStyle w:val="a1"/>
+        <w:rPr>
+          <w:lang w:eastAsia="ru-RU"/>
+        </w:rPr>
+      </w:pPr>
+      <w:r>
+        <w:rPr>
+          <w:lang w:eastAsia="ru-RU"/>
+        </w:rPr>
+        <w:t>Страница создания и редактирования команды:</w:t>
       </w:r>
     </w:p>
     <w:p>
@@ -4906,145 +5906,6 @@
         <w:rPr>
           <w:rFonts w:eastAsia="Arial"/>
         </w:rPr>
-        <w:t>форма редактирования карточек;</w:t>
-      </w:r>
-    </w:p>
-    <w:p>
-      <w:pPr>
-        <w:pStyle w:val="a0"/>
-        <w:rPr>
-          <w:rFonts w:eastAsia="Arial"/>
-        </w:rPr>
-      </w:pPr>
-      <w:r>
-        <w:rPr>
-          <w:rFonts w:eastAsia="Arial"/>
-        </w:rPr>
-        <w:t>форма редактирования названия столбца;</w:t>
-      </w:r>
-    </w:p>
-    <w:p>
-      <w:pPr>
-        <w:pStyle w:val="a0"/>
-        <w:rPr>
-          <w:rFonts w:eastAsia="Arial"/>
-        </w:rPr>
-      </w:pPr>
-      <w:r>
-        <w:rPr>
-          <w:rFonts w:eastAsia="Arial"/>
-        </w:rPr>
-        <w:t>кнопки удаления карточек и столбцов.</w:t>
-      </w:r>
-    </w:p>
-    <w:p>
-      <w:pPr>
-        <w:pStyle w:val="a1"/>
-      </w:pPr>
-      <w:r>
-        <w:t xml:space="preserve">При </w:t>
-      </w:r>
-      <w:r>
-        <w:t>выборе</w:t>
-      </w:r>
-      <w:r>
-        <w:t xml:space="preserve"> команд</w:t>
-      </w:r>
-      <w:r>
-        <w:t>ы</w:t>
-      </w:r>
-      <w:r>
-        <w:t xml:space="preserve"> открывается страница с командой, которая содержит:</w:t>
-      </w:r>
-    </w:p>
-    <w:p>
-      <w:pPr>
-        <w:pStyle w:val="a0"/>
-        <w:rPr>
-          <w:rFonts w:eastAsia="Arial"/>
-        </w:rPr>
-      </w:pPr>
-      <w:r>
-        <w:rPr>
-          <w:rFonts w:eastAsia="Arial"/>
-        </w:rPr>
-        <w:t>название команды</w:t>
-      </w:r>
-      <w:r>
-        <w:rPr>
-          <w:rFonts w:eastAsia="Arial"/>
-        </w:rPr>
-        <w:t>;</w:t>
-      </w:r>
-    </w:p>
-    <w:p>
-      <w:pPr>
-        <w:pStyle w:val="a0"/>
-        <w:rPr>
-          <w:rFonts w:eastAsia="Arial"/>
-        </w:rPr>
-      </w:pPr>
-      <w:r>
-        <w:rPr>
-          <w:rFonts w:eastAsia="Arial"/>
-        </w:rPr>
-        <w:t>описание команды;</w:t>
-      </w:r>
-    </w:p>
-    <w:p>
-      <w:pPr>
-        <w:pStyle w:val="a0"/>
-        <w:rPr>
-          <w:rFonts w:eastAsia="Arial"/>
-        </w:rPr>
-      </w:pPr>
-      <w:r>
-        <w:rPr>
-          <w:rFonts w:eastAsia="Arial"/>
-        </w:rPr>
-        <w:t>список участников.</w:t>
-      </w:r>
-    </w:p>
-    <w:p>
-      <w:pPr>
-        <w:pStyle w:val="a1"/>
-        <w:rPr>
-          <w:lang w:eastAsia="ru-RU"/>
-        </w:rPr>
-      </w:pPr>
-      <w:r>
-        <w:rPr>
-          <w:lang w:eastAsia="ru-RU"/>
-        </w:rPr>
-        <w:t>Для администратора команды предусмотрены дополнительные интерфейсы.</w:t>
-      </w:r>
-    </w:p>
-    <w:p>
-      <w:pPr>
-        <w:pStyle w:val="a1"/>
-        <w:rPr>
-          <w:lang w:eastAsia="ru-RU"/>
-        </w:rPr>
-      </w:pPr>
-      <w:r>
-        <w:rPr>
-          <w:lang w:eastAsia="ru-RU"/>
-        </w:rPr>
-        <w:t>Страница создания и редактирования команды:</w:t>
-      </w:r>
-    </w:p>
-    <w:p>
-      <w:pPr>
-        <w:pStyle w:val="a0"/>
-        <w:rPr>
-          <w:rFonts w:eastAsia="Arial"/>
-        </w:rPr>
-      </w:pPr>
-      <w:r>
-        <w:rPr>
-          <w:rFonts w:eastAsia="Arial"/>
-        </w:rPr>
-        <w:lastRenderedPageBreak/>
         <w:t>поле ввода названия команды</w:t>
       </w:r>
       <w:r>
@@ -5161,177 +6022,240 @@
     </w:p>
     <w:p>
       <w:pPr>
+        <w:pStyle w:val="a1"/>
+      </w:pPr>
+      <w:r>
+        <w:t>Окно редактирования карточки:</w:t>
+      </w:r>
+    </w:p>
+    <w:p>
+      <w:pPr>
+        <w:pStyle w:val="a0"/>
+        <w:rPr>
+          <w:rFonts w:eastAsia="Arial"/>
+        </w:rPr>
+      </w:pPr>
+      <w:r>
+        <w:rPr>
+          <w:rFonts w:eastAsia="Arial"/>
+        </w:rPr>
+        <w:t>форма добавления участников;</w:t>
+      </w:r>
+    </w:p>
+    <w:p>
+      <w:pPr>
+        <w:pStyle w:val="a0"/>
+        <w:rPr>
+          <w:rFonts w:eastAsia="Arial"/>
+        </w:rPr>
+      </w:pPr>
+      <w:r>
+        <w:rPr>
+          <w:rFonts w:eastAsia="Arial"/>
+        </w:rPr>
+        <w:lastRenderedPageBreak/>
+        <w:t>форма редактирования стадии выполнения</w:t>
+      </w:r>
+      <w:r>
+        <w:rPr>
+          <w:rFonts w:eastAsia="Arial"/>
+        </w:rPr>
+        <w:t>.</w:t>
+      </w:r>
+    </w:p>
+    <w:p>
+      <w:pPr>
         <w:pStyle w:val="2"/>
+        <w:rPr>
+          <w:highlight w:val="red"/>
+        </w:rPr>
       </w:pPr>
       <w:r>
         <w:t xml:space="preserve"> </w:t>
       </w:r>
-      <w:bookmarkStart w:id="8" w:name="_Toc27309914"/>
-      <w:r>
+      <w:bookmarkStart w:id="7" w:name="_Toc27309914"/>
+      <w:r>
+        <w:rPr>
+          <w:highlight w:val="red"/>
+        </w:rPr>
         <w:t>Модель программного продукта</w:t>
       </w:r>
+      <w:bookmarkEnd w:id="7"/>
+    </w:p>
+    <w:p>
+      <w:pPr>
+        <w:pStyle w:val="a1"/>
+      </w:pPr>
+      <w:r>
+        <w:t xml:space="preserve">Система должна удовлетворять функциональной модели, представленной на рисунках </w:t>
+      </w:r>
+      <w:r>
+        <w:t>Б</w:t>
+      </w:r>
+      <w:r>
+        <w:t>1</w:t>
+      </w:r>
+      <w:r>
+        <w:t>-Б4</w:t>
+      </w:r>
+      <w:r>
+        <w:t>.</w:t>
+      </w:r>
+    </w:p>
+    <w:p>
+      <w:pPr>
+        <w:pStyle w:val="a1"/>
+      </w:pPr>
+      <w:r>
+        <w:t xml:space="preserve">Роли пользователей в системе должны определяться диаграммой прецедентов, представленной на рисунке </w:t>
+      </w:r>
+      <w:r>
+        <w:t>Б</w:t>
+      </w:r>
+      <w:r>
+        <w:t>5</w:t>
+      </w:r>
+    </w:p>
+    <w:p>
+      <w:pPr>
+        <w:pStyle w:val="a1"/>
+        <w:rPr>
+          <w:rFonts w:ascii="Arial" w:hAnsi="Arial" w:cs="Arial"/>
+        </w:rPr>
+      </w:pPr>
+      <w:r>
+        <w:t>Баз</w:t>
+      </w:r>
+      <w:r>
+        <w:t>а</w:t>
+      </w:r>
+      <w:r>
+        <w:t xml:space="preserve"> данных должна удовлетворять реляционной модели, представленной на рисунке </w:t>
+      </w:r>
+      <w:r>
+        <w:t>Б</w:t>
+      </w:r>
+      <w:r>
+        <w:t>6</w:t>
+      </w:r>
+    </w:p>
+    <w:p>
+      <w:pPr>
+        <w:pStyle w:val="2"/>
+        <w:rPr>
+          <w:highlight w:val="green"/>
+        </w:rPr>
+      </w:pPr>
+      <w:r>
+        <w:t xml:space="preserve"> </w:t>
+      </w:r>
+      <w:bookmarkStart w:id="8" w:name="_Toc27309915"/>
+      <w:r>
+        <w:rPr>
+          <w:highlight w:val="green"/>
+        </w:rPr>
+        <w:t>Эргономические и техно-эстетические требования</w:t>
+      </w:r>
       <w:bookmarkEnd w:id="8"/>
     </w:p>
     <w:p>
       <w:pPr>
         <w:pStyle w:val="a1"/>
-      </w:pPr>
-      <w:r>
-        <w:t xml:space="preserve">Система должна удовлетворять функциональной модели, представленной на рисунках </w:t>
-      </w:r>
-      <w:r>
-        <w:t>Б</w:t>
-      </w:r>
-      <w:r>
-        <w:t>1</w:t>
-      </w:r>
-      <w:r>
-        <w:t>-Б4</w:t>
-      </w:r>
-      <w:r>
-        <w:t>.</w:t>
+        <w:rPr>
+          <w:lang w:eastAsia="ru-RU"/>
+        </w:rPr>
+      </w:pPr>
+      <w:r>
+        <w:rPr>
+          <w:lang w:eastAsia="ru-RU"/>
+        </w:rPr>
+        <w:t>Разрабатываемое приложение должно обеспечивать удобный для конечного пользователя интерфейс, отвечающий следующим требованиям.</w:t>
       </w:r>
     </w:p>
     <w:p>
       <w:pPr>
         <w:pStyle w:val="a1"/>
-      </w:pPr>
-      <w:r>
-        <w:t xml:space="preserve">Роли пользователей в системе должны определяться диаграммой прецедентов, представленной на рисунке </w:t>
-      </w:r>
-      <w:r>
-        <w:t>Б</w:t>
-      </w:r>
-      <w:r>
-        <w:t>5</w:t>
-      </w:r>
-    </w:p>
-    <w:p>
-      <w:pPr>
-        <w:pStyle w:val="a1"/>
-        <w:rPr>
-          <w:rFonts w:ascii="Arial" w:hAnsi="Arial" w:cs="Arial"/>
-        </w:rPr>
-      </w:pPr>
-      <w:r>
-        <w:t>Баз</w:t>
-      </w:r>
-      <w:r>
-        <w:t>а</w:t>
-      </w:r>
-      <w:r>
-        <w:t xml:space="preserve"> данных должна удовлетворять реляционной модели, представленной на рисунке </w:t>
-      </w:r>
-      <w:r>
-        <w:t>Б</w:t>
+        <w:rPr>
+          <w:lang w:val="en-US" w:eastAsia="ru-RU"/>
+        </w:rPr>
+      </w:pPr>
+      <w:r>
+        <w:rPr>
+          <w:lang w:eastAsia="ru-RU"/>
+        </w:rPr>
+        <w:t>В части внешнего оформления:</w:t>
+      </w:r>
+    </w:p>
+    <w:p>
+      <w:pPr>
+        <w:pStyle w:val="a0"/>
+        <w:rPr>
+          <w:rFonts w:eastAsia="Arial"/>
+        </w:rPr>
+      </w:pPr>
+      <w:r>
+        <w:rPr>
+          <w:rFonts w:eastAsia="Arial"/>
+        </w:rPr>
+        <w:t>должно быть обеспечено наличие локализированного (русскоязычного) интерфейса пользователя;</w:t>
+      </w:r>
+    </w:p>
+    <w:p>
+      <w:pPr>
+        <w:pStyle w:val="a0"/>
+        <w:rPr>
+          <w:rFonts w:eastAsia="Arial"/>
+        </w:rPr>
+      </w:pPr>
+      <w:r>
+        <w:rPr>
+          <w:rFonts w:eastAsia="Arial"/>
+        </w:rPr>
+        <w:t>гарнитура шрифта без засечек;</w:t>
+      </w:r>
+    </w:p>
+    <w:p>
+      <w:pPr>
+        <w:pStyle w:val="a0"/>
+      </w:pPr>
+      <w:r>
+        <w:t>требуемый размер шрифта 1</w:t>
       </w:r>
       <w:r>
         <w:t>6</w:t>
       </w:r>
+      <w:r>
+        <w:t>–2</w:t>
+      </w:r>
+      <w:r>
+        <w:t>4</w:t>
+      </w:r>
+      <w:r>
+        <w:rPr>
+          <w:lang w:val="en-US"/>
+        </w:rPr>
+        <w:t>sp.</w:t>
+      </w:r>
     </w:p>
     <w:p>
       <w:pPr>
         <w:pStyle w:val="2"/>
+        <w:rPr>
+          <w:highlight w:val="green"/>
+        </w:rPr>
       </w:pPr>
       <w:r>
         <w:t xml:space="preserve"> </w:t>
       </w:r>
-      <w:bookmarkStart w:id="9" w:name="_Toc27309915"/>
-      <w:r>
-        <w:t>Эргономические и техно-эстетические требования</w:t>
-      </w:r>
+      <w:bookmarkStart w:id="9" w:name="_Toc27309916"/>
+      <w:r>
+        <w:rPr>
+          <w:highlight w:val="green"/>
+        </w:rPr>
+        <w:t>Требования к информационному обмену между компонентами системы</w:t>
+      </w:r>
+      <w:bookmarkStart w:id="10" w:name="_GoBack"/>
       <w:bookmarkEnd w:id="9"/>
-    </w:p>
-    <w:p>
-      <w:pPr>
-        <w:pStyle w:val="a1"/>
-        <w:rPr>
-          <w:lang w:eastAsia="ru-RU"/>
-        </w:rPr>
-      </w:pPr>
-      <w:r>
-        <w:rPr>
-          <w:lang w:eastAsia="ru-RU"/>
-        </w:rPr>
-        <w:t>Разрабатываемое приложение должно обеспечивать удобный для конечного пользователя интерфейс, отвечающий следующим требованиям.</w:t>
-      </w:r>
-    </w:p>
-    <w:p>
-      <w:pPr>
-        <w:pStyle w:val="a1"/>
-        <w:rPr>
-          <w:lang w:val="en-US" w:eastAsia="ru-RU"/>
-        </w:rPr>
-      </w:pPr>
-      <w:r>
-        <w:rPr>
-          <w:lang w:eastAsia="ru-RU"/>
-        </w:rPr>
-        <w:t>В части внешнего оформления:</w:t>
-      </w:r>
-    </w:p>
-    <w:p>
-      <w:pPr>
-        <w:pStyle w:val="a0"/>
-        <w:rPr>
-          <w:rFonts w:eastAsia="Arial"/>
-        </w:rPr>
-      </w:pPr>
-      <w:r>
-        <w:rPr>
-          <w:rFonts w:eastAsia="Arial"/>
-        </w:rPr>
-        <w:t>должно быть обеспечено наличие локализированного (русскоязычного) интерфейса пользователя;</w:t>
-      </w:r>
-    </w:p>
-    <w:p>
-      <w:pPr>
-        <w:pStyle w:val="a0"/>
-        <w:rPr>
-          <w:rFonts w:eastAsia="Arial"/>
-        </w:rPr>
-      </w:pPr>
-      <w:r>
-        <w:rPr>
-          <w:rFonts w:eastAsia="Arial"/>
-        </w:rPr>
-        <w:t>гарнитура шрифта без засечек;</w:t>
-      </w:r>
-    </w:p>
-    <w:p>
-      <w:pPr>
-        <w:pStyle w:val="a0"/>
-      </w:pPr>
-      <w:r>
-        <w:t>требуемый размер шрифта 1</w:t>
-      </w:r>
-      <w:r>
-        <w:t>6</w:t>
-      </w:r>
-      <w:r>
-        <w:t>–2</w:t>
-      </w:r>
-      <w:r>
-        <w:t>4</w:t>
-      </w:r>
-      <w:r>
-        <w:rPr>
-          <w:lang w:val="en-US"/>
-        </w:rPr>
-        <w:t>sp.</w:t>
-      </w:r>
-    </w:p>
-    <w:p>
-      <w:pPr>
-        <w:pStyle w:val="2"/>
-      </w:pPr>
-      <w:r>
-        <w:t xml:space="preserve"> </w:t>
-      </w:r>
-      <w:bookmarkStart w:id="10" w:name="_Toc27309916"/>
-      <w:r>
-        <w:t>Требования к информационному обмену между компонентами системы</w:t>
-      </w:r>
       <w:bookmarkEnd w:id="10"/>
     </w:p>
     <w:p>
@@ -5414,9 +6338,10 @@
         <w:tblLook w:val="04A0" w:firstRow="1" w:lastRow="0" w:firstColumn="1" w:lastColumn="0" w:noHBand="0" w:noVBand="1"/>
       </w:tblPr>
       <w:tblGrid>
-        <w:gridCol w:w="3524"/>
-        <w:gridCol w:w="2298"/>
-        <w:gridCol w:w="3523"/>
+        <w:gridCol w:w="3032"/>
+        <w:gridCol w:w="1908"/>
+        <w:gridCol w:w="3032"/>
+        <w:gridCol w:w="1373"/>
       </w:tblGrid>
       <w:tr>
         <w:trPr>
@@ -5443,7 +6368,6 @@
                 <w:kern w:val="24"/>
                 <w:lang w:eastAsia="ru-RU"/>
               </w:rPr>
-              <w:lastRenderedPageBreak/>
               <w:t>Наименование модуля</w:t>
             </w:r>
           </w:p>
@@ -5495,6 +6419,30 @@
                 <w:lang w:eastAsia="ru-RU"/>
               </w:rPr>
               <w:t>Модуль пользовательского интерфейса</w:t>
+            </w:r>
+          </w:p>
+        </w:tc>
+        <w:tc>
+          <w:tcPr>
+            <w:tcW w:w="0" w:type="auto"/>
+            <w:vAlign w:val="center"/>
+          </w:tcPr>
+          <w:p>
+            <w:pPr>
+              <w:jc w:val="center"/>
+              <w:rPr>
+                <w:color w:val="000000"/>
+                <w:kern w:val="24"/>
+                <w:lang w:eastAsia="ru-RU"/>
+              </w:rPr>
+            </w:pPr>
+            <w:r>
+              <w:rPr>
+                <w:color w:val="000000"/>
+                <w:kern w:val="24"/>
+                <w:lang w:eastAsia="ru-RU"/>
+              </w:rPr>
+              <w:t>Модуль сервера</w:t>
             </w:r>
           </w:p>
         </w:tc>
@@ -5575,6 +6523,31 @@
                 <w:kern w:val="24"/>
                 <w:lang w:eastAsia="ru-RU"/>
               </w:rPr>
+              <w:t>-</w:t>
+            </w:r>
+          </w:p>
+        </w:tc>
+        <w:tc>
+          <w:tcPr>
+            <w:tcW w:w="0" w:type="auto"/>
+            <w:vAlign w:val="center"/>
+          </w:tcPr>
+          <w:p>
+            <w:pPr>
+              <w:ind w:hanging="1"/>
+              <w:jc w:val="center"/>
+              <w:rPr>
+                <w:color w:val="000000"/>
+                <w:kern w:val="24"/>
+                <w:lang w:eastAsia="ru-RU"/>
+              </w:rPr>
+            </w:pPr>
+            <w:r>
+              <w:rPr>
+                <w:color w:val="000000"/>
+                <w:kern w:val="24"/>
+                <w:lang w:eastAsia="ru-RU"/>
+              </w:rPr>
               <w:t>+</w:t>
             </w:r>
           </w:p>
@@ -5630,7 +6603,7 @@
                 <w:kern w:val="24"/>
                 <w:lang w:eastAsia="ru-RU"/>
               </w:rPr>
-              <w:t>+</w:t>
+              <w:t>-</w:t>
             </w:r>
           </w:p>
         </w:tc>
@@ -5660,20 +6633,141 @@
             </w:r>
           </w:p>
         </w:tc>
+        <w:tc>
+          <w:tcPr>
+            <w:tcW w:w="0" w:type="auto"/>
+            <w:vAlign w:val="center"/>
+          </w:tcPr>
+          <w:p>
+            <w:pPr>
+              <w:ind w:hanging="1"/>
+              <w:jc w:val="center"/>
+              <w:rPr>
+                <w:color w:val="000000"/>
+                <w:kern w:val="24"/>
+                <w:lang w:eastAsia="ru-RU"/>
+              </w:rPr>
+            </w:pPr>
+            <w:r>
+              <w:rPr>
+                <w:color w:val="000000"/>
+                <w:kern w:val="24"/>
+                <w:lang w:eastAsia="ru-RU"/>
+              </w:rPr>
+              <w:t>+</w:t>
+            </w:r>
+          </w:p>
+        </w:tc>
+      </w:tr>
+      <w:tr>
+        <w:trPr>
+          <w:jc w:val="center"/>
+        </w:trPr>
+        <w:tc>
+          <w:tcPr>
+            <w:tcW w:w="0" w:type="auto"/>
+            <w:shd w:val="clear" w:color="auto" w:fill="auto"/>
+            <w:vAlign w:val="center"/>
+          </w:tcPr>
+          <w:p>
+            <w:pPr>
+              <w:rPr>
+                <w:color w:val="000000"/>
+                <w:kern w:val="24"/>
+                <w:lang w:eastAsia="ru-RU"/>
+              </w:rPr>
+            </w:pPr>
+            <w:r>
+              <w:rPr>
+                <w:color w:val="000000"/>
+                <w:kern w:val="24"/>
+                <w:lang w:eastAsia="ru-RU"/>
+              </w:rPr>
+              <w:t>Модуль сервера</w:t>
+            </w:r>
+          </w:p>
+        </w:tc>
+        <w:tc>
+          <w:tcPr>
+            <w:tcW w:w="0" w:type="auto"/>
+            <w:shd w:val="clear" w:color="auto" w:fill="auto"/>
+            <w:vAlign w:val="center"/>
+          </w:tcPr>
+          <w:p>
+            <w:pPr>
+              <w:ind w:hanging="1"/>
+              <w:jc w:val="center"/>
+              <w:rPr>
+                <w:color w:val="000000"/>
+                <w:kern w:val="24"/>
+                <w:lang w:eastAsia="ru-RU"/>
+              </w:rPr>
+            </w:pPr>
+            <w:r>
+              <w:rPr>
+                <w:color w:val="000000"/>
+                <w:kern w:val="24"/>
+                <w:lang w:eastAsia="ru-RU"/>
+              </w:rPr>
+              <w:t>+</w:t>
+            </w:r>
+          </w:p>
+        </w:tc>
+        <w:tc>
+          <w:tcPr>
+            <w:tcW w:w="0" w:type="auto"/>
+            <w:shd w:val="clear" w:color="auto" w:fill="auto"/>
+            <w:vAlign w:val="center"/>
+          </w:tcPr>
+          <w:p>
+            <w:pPr>
+              <w:ind w:hanging="1"/>
+              <w:jc w:val="center"/>
+              <w:rPr>
+                <w:color w:val="000000"/>
+                <w:kern w:val="24"/>
+                <w:lang w:eastAsia="ru-RU"/>
+              </w:rPr>
+            </w:pPr>
+            <w:r>
+              <w:rPr>
+                <w:color w:val="000000"/>
+                <w:kern w:val="24"/>
+                <w:lang w:eastAsia="ru-RU"/>
+              </w:rPr>
+              <w:t>+</w:t>
+            </w:r>
+          </w:p>
+        </w:tc>
+        <w:tc>
+          <w:tcPr>
+            <w:tcW w:w="0" w:type="auto"/>
+            <w:vAlign w:val="center"/>
+          </w:tcPr>
+          <w:p>
+            <w:pPr>
+              <w:ind w:hanging="1"/>
+              <w:jc w:val="center"/>
+              <w:rPr>
+                <w:color w:val="000000"/>
+                <w:kern w:val="24"/>
+                <w:lang w:eastAsia="ru-RU"/>
+              </w:rPr>
+            </w:pPr>
+            <w:r>
+              <w:rPr>
+                <w:color w:val="000000"/>
+                <w:kern w:val="24"/>
+                <w:lang w:eastAsia="ru-RU"/>
+              </w:rPr>
+              <w:t>-</w:t>
+            </w:r>
+          </w:p>
+        </w:tc>
       </w:tr>
     </w:tbl>
     <w:p>
       <w:pPr>
-        <w:spacing w:before="240" w:line="360" w:lineRule="auto"/>
-        <w:jc w:val="both"/>
-        <w:rPr>
-          <w:rFonts w:ascii="Arial" w:hAnsi="Arial" w:cs="Arial"/>
-          <w:sz w:val="28"/>
-        </w:rPr>
-      </w:pPr>
-    </w:p>
-    <w:p>
-      <w:pPr>
         <w:pStyle w:val="2"/>
       </w:pPr>
       <w:r>
@@ -5681,6 +6775,9 @@
       </w:r>
       <w:bookmarkStart w:id="11" w:name="_Toc27309917"/>
       <w:r>
+        <w:rPr>
+          <w:highlight w:val="green"/>
+        </w:rPr>
         <w:t>Требования по применению систем управления базами данных</w:t>
       </w:r>
       <w:bookmarkEnd w:id="11"/>
@@ -5693,6 +6790,7 @@
         <w:pStyle w:val="a1"/>
       </w:pPr>
       <w:r>
+        <w:lastRenderedPageBreak/>
         <w:t xml:space="preserve">Для реализации подсистемы хранения данных должна использоваться СУБД </w:t>
       </w:r>
       <w:r>
@@ -5708,18 +6806,30 @@
     <w:p>
       <w:pPr>
         <w:pStyle w:val="2"/>
+        <w:rPr>
+          <w:highlight w:val="green"/>
+        </w:rPr>
       </w:pPr>
       <w:r>
         <w:t xml:space="preserve"> </w:t>
       </w:r>
       <w:bookmarkStart w:id="12" w:name="_Toc27309918"/>
       <w:r>
+        <w:rPr>
+          <w:highlight w:val="green"/>
+        </w:rPr>
         <w:t>Т</w:t>
       </w:r>
       <w:r>
+        <w:rPr>
+          <w:highlight w:val="green"/>
+        </w:rPr>
         <w:t>ребования</w:t>
       </w:r>
       <w:r>
+        <w:rPr>
+          <w:highlight w:val="green"/>
+        </w:rPr>
         <w:t xml:space="preserve"> по лингвистическому обеспечению системы</w:t>
       </w:r>
       <w:bookmarkEnd w:id="12"/>
@@ -5762,9 +6872,15 @@
     <w:p>
       <w:pPr>
         <w:pStyle w:val="2"/>
+        <w:rPr>
+          <w:highlight w:val="green"/>
+        </w:rPr>
       </w:pPr>
       <w:bookmarkStart w:id="13" w:name="_Toc27309919"/>
       <w:r>
+        <w:rPr>
+          <w:highlight w:val="green"/>
+        </w:rPr>
         <w:t>Требования к защите информации от несанкционированного доступа</w:t>
       </w:r>
       <w:bookmarkEnd w:id="13"/>
@@ -5823,9 +6939,15 @@
     <w:p>
       <w:pPr>
         <w:pStyle w:val="2"/>
+        <w:rPr>
+          <w:highlight w:val="green"/>
+        </w:rPr>
       </w:pPr>
       <w:bookmarkStart w:id="14" w:name="_Toc27309920"/>
       <w:r>
+        <w:rPr>
+          <w:highlight w:val="green"/>
+        </w:rPr>
         <w:t>Требования по сохранности информации при авариях</w:t>
       </w:r>
       <w:bookmarkEnd w:id="14"/>
@@ -5856,21 +6978,263 @@
     <w:p>
       <w:pPr>
         <w:pStyle w:val="2"/>
+        <w:rPr>
+          <w:highlight w:val="green"/>
+        </w:rPr>
       </w:pPr>
       <w:bookmarkStart w:id="15" w:name="_Toc27309921"/>
       <w:r>
+        <w:rPr>
+          <w:highlight w:val="green"/>
+        </w:rPr>
         <w:t>Требования к технологиям</w:t>
       </w:r>
       <w:r>
+        <w:rPr>
+          <w:highlight w:val="green"/>
+        </w:rPr>
+        <w:t xml:space="preserve"> и средствам</w:t>
+      </w:r>
+      <w:r>
+        <w:rPr>
+          <w:highlight w:val="green"/>
+        </w:rPr>
+        <w:t xml:space="preserve"> разработки</w:t>
+      </w:r>
+      <w:bookmarkEnd w:id="15"/>
+    </w:p>
+    <w:p>
+      <w:pPr>
+        <w:pStyle w:val="a1"/>
+        <w:rPr>
+          <w:lang w:eastAsia="ru-RU"/>
+        </w:rPr>
+      </w:pPr>
+      <w:r>
+        <w:rPr>
+          <w:lang w:eastAsia="ru-RU"/>
+        </w:rPr>
+        <w:t>Разрабатываемое ПО должно быть веб-ресурсом. Для разработки информационного обеспечения должна использоваться технология баз данных.</w:t>
+      </w:r>
+    </w:p>
+    <w:p>
+      <w:pPr>
+        <w:pStyle w:val="a1"/>
+        <w:rPr>
+          <w:lang w:eastAsia="ru-RU"/>
+        </w:rPr>
+      </w:pPr>
+      <w:r>
+        <w:rPr>
+          <w:lang w:eastAsia="ru-RU"/>
+        </w:rPr>
+        <w:t>Для разработки должны использоваться следующие программные средства:</w:t>
+      </w:r>
+    </w:p>
+    <w:p>
+      <w:pPr>
+        <w:pStyle w:val="a0"/>
+      </w:pPr>
+      <w:r>
+        <w:t xml:space="preserve">язык программирования </w:t>
+      </w:r>
+      <w:r>
+        <w:rPr>
+          <w:lang w:val="en-US"/>
+        </w:rPr>
+        <w:t>JavaScript</w:t>
+      </w:r>
+      <w:r>
+        <w:t xml:space="preserve"> не ниже версии </w:t>
+      </w:r>
+      <w:r>
+        <w:rPr>
+          <w:lang w:val="en-US"/>
+        </w:rPr>
+        <w:t>es</w:t>
+      </w:r>
+      <w:r>
+        <w:t>6;</w:t>
+      </w:r>
+    </w:p>
+    <w:p>
+      <w:pPr>
+        <w:pStyle w:val="a0"/>
+      </w:pPr>
+      <w:r>
+        <w:rPr>
+          <w:lang w:val="en-US"/>
+        </w:rPr>
+        <w:t>JavaScript</w:t>
+      </w:r>
+      <w:r>
+        <w:t>-</w:t>
+      </w:r>
+      <w:r>
+        <w:t>библиотека</w:t>
+      </w:r>
+      <w:r>
         <w:t xml:space="preserve"> </w:t>
       </w:r>
       <w:r>
-        <w:t>и средствам</w:t>
-      </w:r>
-      <w:r>
-        <w:t xml:space="preserve"> разработки</w:t>
-      </w:r>
-      <w:bookmarkEnd w:id="15"/>
+        <w:rPr>
+          <w:lang w:val="en-US"/>
+        </w:rPr>
+        <w:t>React</w:t>
+      </w:r>
+      <w:r>
+        <w:t>.</w:t>
+      </w:r>
+      <w:proofErr w:type="spellStart"/>
+      <w:r>
+        <w:rPr>
+          <w:lang w:val="en-US"/>
+        </w:rPr>
+        <w:t>js</w:t>
+      </w:r>
+      <w:proofErr w:type="spellEnd"/>
+      <w:r>
+        <w:t xml:space="preserve"> версии не ниже 16.8.</w:t>
+      </w:r>
+      <w:r>
+        <w:rPr>
+          <w:lang w:val="en-US"/>
+        </w:rPr>
+        <w:t>X</w:t>
+      </w:r>
+      <w:r>
+        <w:t>;</w:t>
+      </w:r>
+    </w:p>
+    <w:p>
+      <w:pPr>
+        <w:pStyle w:val="a0"/>
+      </w:pPr>
+      <w:r>
+        <w:t>программная платформа</w:t>
+      </w:r>
+      <w:r>
+        <w:t xml:space="preserve"> </w:t>
+      </w:r>
+      <w:r>
+        <w:rPr>
+          <w:lang w:val="en-US"/>
+        </w:rPr>
+        <w:t>Node</w:t>
+      </w:r>
+      <w:r>
+        <w:t>.</w:t>
+      </w:r>
+      <w:proofErr w:type="spellStart"/>
+      <w:r>
+        <w:rPr>
+          <w:lang w:val="en-US"/>
+        </w:rPr>
+        <w:t>js</w:t>
+      </w:r>
+      <w:proofErr w:type="spellEnd"/>
+      <w:r>
+        <w:t xml:space="preserve"> </w:t>
+      </w:r>
+      <w:r>
+        <w:t xml:space="preserve">версии не ниже </w:t>
+      </w:r>
+      <w:r>
+        <w:t>12.</w:t>
+      </w:r>
+      <w:r>
+        <w:t>14</w:t>
+      </w:r>
+      <w:r>
+        <w:t>.</w:t>
+      </w:r>
+      <w:r>
+        <w:rPr>
+          <w:lang w:val="en-US"/>
+        </w:rPr>
+        <w:t>X</w:t>
+      </w:r>
+      <w:r>
+        <w:t>;</w:t>
+      </w:r>
+    </w:p>
+    <w:p>
+      <w:pPr>
+        <w:pStyle w:val="a0"/>
+      </w:pPr>
+      <w:r>
+        <w:rPr>
+          <w:lang w:val="en-US"/>
+        </w:rPr>
+        <w:lastRenderedPageBreak/>
+        <w:t>web</w:t>
+      </w:r>
+      <w:r>
+        <w:t>-</w:t>
+      </w:r>
+      <w:proofErr w:type="spellStart"/>
+      <w:r>
+        <w:t>фреймворк</w:t>
+      </w:r>
+      <w:proofErr w:type="spellEnd"/>
+      <w:r>
+        <w:t xml:space="preserve"> </w:t>
+      </w:r>
+      <w:r>
+        <w:rPr>
+          <w:lang w:val="en-US"/>
+        </w:rPr>
+        <w:t>Express</w:t>
+      </w:r>
+      <w:r>
+        <w:t>.</w:t>
+      </w:r>
+      <w:proofErr w:type="spellStart"/>
+      <w:r>
+        <w:rPr>
+          <w:lang w:val="en-US"/>
+        </w:rPr>
+        <w:t>js</w:t>
+      </w:r>
+      <w:proofErr w:type="spellEnd"/>
+      <w:r>
+        <w:t xml:space="preserve"> версии не ниже 4.</w:t>
+      </w:r>
+      <w:r>
+        <w:t>17</w:t>
+      </w:r>
+      <w:r>
+        <w:t>.</w:t>
+      </w:r>
+      <w:r>
+        <w:t>1</w:t>
+      </w:r>
+      <w:r>
+        <w:t>;</w:t>
+      </w:r>
+    </w:p>
+    <w:p>
+      <w:pPr>
+        <w:pStyle w:val="a0"/>
+      </w:pPr>
+      <w:r>
+        <w:t xml:space="preserve">СУБД </w:t>
+      </w:r>
+      <w:r>
+        <w:rPr>
+          <w:lang w:val="en-US"/>
+        </w:rPr>
+        <w:t>Postgre</w:t>
+      </w:r>
+      <w:r>
+        <w:rPr>
+          <w:lang w:val="en-US"/>
+        </w:rPr>
+        <w:t>SQL</w:t>
+      </w:r>
+      <w:r>
+        <w:t xml:space="preserve"> не ниже версии 11.0.</w:t>
+      </w:r>
     </w:p>
     <w:p>
       <w:pPr>
@@ -5883,467 +7247,251 @@
         <w:rPr>
           <w:lang w:eastAsia="ru-RU"/>
         </w:rPr>
-        <w:lastRenderedPageBreak/>
-        <w:t>Разрабатываемое ПО должно быть веб-ресурсом. Для разработки информационного обеспечения должна использоваться технология баз данных.</w:t>
+        <w:t xml:space="preserve">В качестве протокола взаимодействия между компонентами системы на транспортно-сетевом уровне необходимо использовать протокол TCP/IP. Для организации доступа пользователей к </w:t>
+      </w:r>
+      <w:r>
+        <w:rPr>
+          <w:lang w:eastAsia="ru-RU"/>
+        </w:rPr>
+        <w:t>системе</w:t>
+      </w:r>
+      <w:r>
+        <w:rPr>
+          <w:lang w:eastAsia="ru-RU"/>
+        </w:rPr>
+        <w:t xml:space="preserve"> должен использоваться протокол презентационного уровня HTTP и его расширение HTTPS.</w:t>
+      </w:r>
+    </w:p>
+    <w:p>
+      <w:pPr>
+        <w:pStyle w:val="2"/>
+      </w:pPr>
+      <w:bookmarkStart w:id="16" w:name="_Toc27309922"/>
+      <w:r>
+        <w:rPr>
+          <w:highlight w:val="green"/>
+        </w:rPr>
+        <w:t xml:space="preserve">Требования к архитектуре </w:t>
+      </w:r>
+      <w:r>
+        <w:rPr>
+          <w:highlight w:val="green"/>
+        </w:rPr>
+        <w:t>приложения</w:t>
+      </w:r>
+      <w:bookmarkEnd w:id="16"/>
+      <w:r>
+        <w:t xml:space="preserve"> </w:t>
       </w:r>
     </w:p>
     <w:p>
       <w:pPr>
         <w:pStyle w:val="a1"/>
-        <w:rPr>
-          <w:lang w:eastAsia="ru-RU"/>
-        </w:rPr>
-      </w:pPr>
-      <w:r>
-        <w:rPr>
-          <w:lang w:eastAsia="ru-RU"/>
-        </w:rPr>
-        <w:t>Для разработки должны использоваться следующие программные средства:</w:t>
+      </w:pPr>
+      <w:r>
+        <w:t xml:space="preserve">Разрабатываемое приложение должно соответствовать </w:t>
+      </w:r>
+      <w:r>
+        <w:t xml:space="preserve">двухзвенной </w:t>
+      </w:r>
+      <w:r>
+        <w:t>к</w:t>
+      </w:r>
+      <w:r>
+        <w:t>лиент – серверн</w:t>
+      </w:r>
+      <w:r>
+        <w:t xml:space="preserve">ой </w:t>
+      </w:r>
+      <w:r>
+        <w:t>архитектур</w:t>
+      </w:r>
+      <w:r>
+        <w:t>е.</w:t>
+      </w:r>
+    </w:p>
+    <w:p>
+      <w:pPr>
+        <w:pStyle w:val="2"/>
+        <w:rPr>
+          <w:highlight w:val="green"/>
+        </w:rPr>
+      </w:pPr>
+      <w:bookmarkStart w:id="17" w:name="_Toc27309923"/>
+      <w:r>
+        <w:rPr>
+          <w:highlight w:val="green"/>
+        </w:rPr>
+        <w:t xml:space="preserve">Требования к составу и параметрам технических средств, применяемых при разработке </w:t>
+      </w:r>
+      <w:r>
+        <w:rPr>
+          <w:highlight w:val="green"/>
+        </w:rPr>
+        <w:t xml:space="preserve">и использовании </w:t>
+      </w:r>
+      <w:r>
+        <w:rPr>
+          <w:highlight w:val="green"/>
+        </w:rPr>
+        <w:t>системы</w:t>
+      </w:r>
+      <w:bookmarkEnd w:id="17"/>
+    </w:p>
+    <w:p>
+      <w:pPr>
+        <w:pStyle w:val="a1"/>
+      </w:pPr>
+      <w:r>
+        <w:t xml:space="preserve">Для работы </w:t>
+      </w:r>
+      <w:r>
+        <w:t>приложения</w:t>
+      </w:r>
+      <w:r>
+        <w:t xml:space="preserve"> на стороне клиента, необходимо иметь</w:t>
+      </w:r>
+      <w:r>
+        <w:t xml:space="preserve"> компьютер, который поддерживает</w:t>
+      </w:r>
+      <w:r>
+        <w:t xml:space="preserve"> программу-браузер, которая должна обрабатывать языки гипертекстовой разметки </w:t>
+      </w:r>
+      <w:r>
+        <w:rPr>
+          <w:lang w:val="en-US"/>
+        </w:rPr>
+        <w:t>HTML</w:t>
+      </w:r>
+      <w:r>
+        <w:t xml:space="preserve">5, интерпретатор языка </w:t>
+      </w:r>
+      <w:r>
+        <w:rPr>
+          <w:lang w:val="en-US"/>
+        </w:rPr>
+        <w:t>JavaScript</w:t>
+      </w:r>
+      <w:r>
+        <w:t xml:space="preserve"> и каскадные таблицы стилей </w:t>
+      </w:r>
+      <w:r>
+        <w:rPr>
+          <w:lang w:val="en-US"/>
+        </w:rPr>
+        <w:t>CSS</w:t>
+      </w:r>
+      <w:r>
+        <w:t>3. Программа-браузер для работы с веб-сервисом должна соответствовать следующим версиям:</w:t>
       </w:r>
     </w:p>
     <w:p>
       <w:pPr>
         <w:pStyle w:val="a0"/>
       </w:pPr>
-      <w:r>
-        <w:t xml:space="preserve">язык программирования </w:t>
-      </w:r>
+      <w:proofErr w:type="spellStart"/>
+      <w:r>
+        <w:t>Mozilla</w:t>
+      </w:r>
+      <w:proofErr w:type="spellEnd"/>
+      <w:r>
+        <w:t xml:space="preserve"> </w:t>
+      </w:r>
+      <w:proofErr w:type="spellStart"/>
+      <w:r>
+        <w:t>Firefox</w:t>
+      </w:r>
+      <w:proofErr w:type="spellEnd"/>
+      <w:r>
+        <w:t xml:space="preserve"> не менее </w:t>
+      </w:r>
+      <w:r>
+        <w:t>69</w:t>
+      </w:r>
+      <w:r>
+        <w:t xml:space="preserve"> версии;</w:t>
+      </w:r>
+    </w:p>
+    <w:p>
+      <w:pPr>
+        <w:pStyle w:val="a0"/>
+      </w:pPr>
+      <w:proofErr w:type="spellStart"/>
+      <w:r>
+        <w:t>Google</w:t>
+      </w:r>
+      <w:proofErr w:type="spellEnd"/>
+      <w:r>
+        <w:t xml:space="preserve"> </w:t>
+      </w:r>
+      <w:proofErr w:type="spellStart"/>
+      <w:r>
+        <w:t>Chrome</w:t>
+      </w:r>
+      <w:proofErr w:type="spellEnd"/>
+      <w:r>
+        <w:t xml:space="preserve"> не менее </w:t>
+      </w:r>
+      <w:r>
+        <w:t>77</w:t>
+      </w:r>
+      <w:r>
+        <w:t xml:space="preserve"> версии;</w:t>
+      </w:r>
+    </w:p>
+    <w:p>
+      <w:pPr>
+        <w:pStyle w:val="a0"/>
+      </w:pPr>
+      <w:proofErr w:type="spellStart"/>
+      <w:r>
+        <w:t>Яндекс.Браузер</w:t>
+      </w:r>
+      <w:proofErr w:type="spellEnd"/>
+      <w:r>
+        <w:t xml:space="preserve"> не менее 1</w:t>
+      </w:r>
+      <w:r>
+        <w:t>9</w:t>
+      </w:r>
+      <w:r>
+        <w:t xml:space="preserve"> версии</w:t>
+      </w:r>
+      <w:r>
+        <w:t>;</w:t>
+      </w:r>
+    </w:p>
+    <w:p>
+      <w:pPr>
+        <w:pStyle w:val="a0"/>
+      </w:pPr>
       <w:r>
         <w:rPr>
           <w:lang w:val="en-US"/>
         </w:rPr>
-        <w:t>JavaScript</w:t>
-      </w:r>
-      <w:r>
-        <w:t xml:space="preserve"> не ниже версии </w:t>
+        <w:t>Safari</w:t>
+      </w:r>
+      <w:r>
+        <w:t xml:space="preserve"> </w:t>
+      </w:r>
+      <w:r>
+        <w:t>не менее 12</w:t>
       </w:r>
       <w:r>
         <w:rPr>
           <w:lang w:val="en-US"/>
         </w:rPr>
-        <w:t>es</w:t>
-      </w:r>
-      <w:r>
-        <w:t>6;</w:t>
-      </w:r>
-    </w:p>
-    <w:p>
-      <w:pPr>
-        <w:pStyle w:val="a0"/>
-      </w:pPr>
-      <w:r>
-        <w:rPr>
-          <w:lang w:val="en-US"/>
-        </w:rPr>
-        <w:t>JavaScript</w:t>
-      </w:r>
-      <w:r>
-        <w:t>-</w:t>
-      </w:r>
-      <w:r>
-        <w:t>библиотека</w:t>
-      </w:r>
-      <w:r>
-        <w:t xml:space="preserve"> </w:t>
-      </w:r>
-      <w:r>
-        <w:rPr>
-          <w:lang w:val="en-US"/>
-        </w:rPr>
-        <w:t>React</w:t>
-      </w:r>
-      <w:r>
-        <w:t>.</w:t>
-      </w:r>
-      <w:proofErr w:type="spellStart"/>
-      <w:r>
-        <w:rPr>
-          <w:lang w:val="en-US"/>
-        </w:rPr>
-        <w:t>js</w:t>
-      </w:r>
-      <w:proofErr w:type="spellEnd"/>
-      <w:r>
-        <w:t xml:space="preserve"> версии не ниже 16.8.</w:t>
-      </w:r>
-      <w:r>
-        <w:rPr>
-          <w:lang w:val="en-US"/>
-        </w:rPr>
-        <w:t>X</w:t>
-      </w:r>
-      <w:r>
-        <w:t>;</w:t>
-      </w:r>
-    </w:p>
-    <w:p>
-      <w:pPr>
-        <w:pStyle w:val="a0"/>
-      </w:pPr>
-      <w:r>
-        <w:t>программная платформа</w:t>
-      </w:r>
-      <w:r>
-        <w:t xml:space="preserve"> </w:t>
-      </w:r>
-      <w:r>
-        <w:rPr>
-          <w:lang w:val="en-US"/>
-        </w:rPr>
-        <w:t>Node</w:t>
-      </w:r>
-      <w:r>
-        <w:t>.</w:t>
-      </w:r>
-      <w:proofErr w:type="spellStart"/>
-      <w:r>
-        <w:rPr>
-          <w:lang w:val="en-US"/>
-        </w:rPr>
-        <w:t>js</w:t>
-      </w:r>
-      <w:proofErr w:type="spellEnd"/>
-      <w:r>
-        <w:t xml:space="preserve"> </w:t>
-      </w:r>
-      <w:r>
-        <w:t xml:space="preserve">версии не ниже </w:t>
-      </w:r>
-      <w:r>
-        <w:t>12.</w:t>
-      </w:r>
-      <w:r>
-        <w:t>14</w:t>
-      </w:r>
-      <w:r>
-        <w:t>.</w:t>
-      </w:r>
-      <w:r>
-        <w:rPr>
-          <w:lang w:val="en-US"/>
-        </w:rPr>
-        <w:t>X</w:t>
-      </w:r>
-      <w:r>
-        <w:t>;</w:t>
-      </w:r>
-    </w:p>
-    <w:p>
-      <w:pPr>
-        <w:pStyle w:val="a0"/>
-      </w:pPr>
-      <w:r>
-        <w:rPr>
-          <w:lang w:val="en-US"/>
-        </w:rPr>
-        <w:t>web</w:t>
-      </w:r>
-      <w:r>
-        <w:t>-</w:t>
-      </w:r>
-      <w:proofErr w:type="spellStart"/>
-      <w:r>
-        <w:t>фреймворк</w:t>
-      </w:r>
-      <w:proofErr w:type="spellEnd"/>
-      <w:r>
-        <w:t xml:space="preserve"> </w:t>
-      </w:r>
-      <w:r>
-        <w:rPr>
-          <w:lang w:val="en-US"/>
-        </w:rPr>
-        <w:t>Express</w:t>
-      </w:r>
-      <w:r>
-        <w:t>.</w:t>
-      </w:r>
-      <w:proofErr w:type="spellStart"/>
-      <w:r>
-        <w:rPr>
-          <w:lang w:val="en-US"/>
-        </w:rPr>
-        <w:t>js</w:t>
-      </w:r>
-      <w:proofErr w:type="spellEnd"/>
-      <w:r>
-        <w:t xml:space="preserve"> версии не ниже 4.</w:t>
-      </w:r>
-      <w:r>
-        <w:t>17</w:t>
-      </w:r>
-      <w:r>
-        <w:t>.</w:t>
-      </w:r>
-      <w:r>
-        <w:t>1</w:t>
-      </w:r>
-      <w:r>
-        <w:t>;</w:t>
-      </w:r>
-    </w:p>
-    <w:p>
-      <w:pPr>
-        <w:pStyle w:val="a0"/>
-      </w:pPr>
-      <w:r>
-        <w:t xml:space="preserve">СУБД </w:t>
-      </w:r>
-      <w:r>
-        <w:rPr>
-          <w:lang w:val="en-US"/>
-        </w:rPr>
-        <w:t>Postgre</w:t>
-      </w:r>
-      <w:r>
-        <w:rPr>
-          <w:lang w:val="en-US"/>
-        </w:rPr>
-        <w:t>SQL</w:t>
-      </w:r>
-      <w:r>
-        <w:t xml:space="preserve"> не ниже версии 11.0.</w:t>
+        <w:t>.1</w:t>
+      </w:r>
+      <w:r>
+        <w:t xml:space="preserve"> версии.</w:t>
       </w:r>
     </w:p>
     <w:p>
       <w:pPr>
         <w:pStyle w:val="a1"/>
-        <w:rPr>
-          <w:lang w:eastAsia="ru-RU"/>
-        </w:rPr>
-      </w:pPr>
-      <w:r>
-        <w:rPr>
-          <w:lang w:eastAsia="ru-RU"/>
-        </w:rPr>
-        <w:t xml:space="preserve">В качестве протокола взаимодействия между компонентами системы на транспортно-сетевом уровне необходимо использовать протокол TCP/IP. Для организации доступа пользователей к </w:t>
-      </w:r>
-      <w:r>
-        <w:rPr>
-          <w:lang w:eastAsia="ru-RU"/>
-        </w:rPr>
-        <w:t>системе</w:t>
-      </w:r>
-      <w:r>
-        <w:rPr>
-          <w:lang w:eastAsia="ru-RU"/>
-        </w:rPr>
-        <w:t xml:space="preserve"> должен использоваться протокол презентационного уровня HTTP и его расширение HTTPS.</w:t>
-      </w:r>
-    </w:p>
-    <w:p>
-      <w:pPr>
-        <w:pStyle w:val="2"/>
-      </w:pPr>
-      <w:bookmarkStart w:id="16" w:name="_Toc27309922"/>
-      <w:r>
-        <w:t xml:space="preserve">Требования к архитектуре </w:t>
-      </w:r>
-      <w:r>
-        <w:t>приложения</w:t>
-      </w:r>
-      <w:bookmarkEnd w:id="16"/>
-      <w:r>
-        <w:t xml:space="preserve"> </w:t>
-      </w:r>
-    </w:p>
-    <w:p>
-      <w:pPr>
-        <w:pStyle w:val="a1"/>
-      </w:pPr>
-      <w:r>
-        <w:t xml:space="preserve">Разрабатываемое приложение должно соответствовать </w:t>
-      </w:r>
-      <w:r>
-        <w:t xml:space="preserve">двухзвенной </w:t>
-      </w:r>
-      <w:r>
-        <w:t>к</w:t>
-      </w:r>
-      <w:r>
-        <w:t>лиент – серверн</w:t>
-      </w:r>
-      <w:r>
-        <w:t xml:space="preserve">ой </w:t>
-      </w:r>
-      <w:r>
-        <w:t>архитектур</w:t>
-      </w:r>
-      <w:r>
-        <w:t>е.</w:t>
-      </w:r>
-    </w:p>
-    <w:p>
-      <w:pPr>
-        <w:pStyle w:val="2"/>
-      </w:pPr>
-      <w:bookmarkStart w:id="17" w:name="_Toc27309923"/>
-      <w:r>
-        <w:t xml:space="preserve">Требования к составу и параметрам технических средств, применяемых при разработке </w:t>
-      </w:r>
-      <w:r>
-        <w:t xml:space="preserve">и использовании </w:t>
-      </w:r>
-      <w:r>
-        <w:t>системы</w:t>
-      </w:r>
-      <w:bookmarkEnd w:id="17"/>
-    </w:p>
-    <w:p>
-      <w:pPr>
-        <w:pStyle w:val="a1"/>
-      </w:pPr>
-      <w:r>
-        <w:t xml:space="preserve">Для работы </w:t>
-      </w:r>
-      <w:r>
-        <w:t>приложения</w:t>
-      </w:r>
-      <w:r>
-        <w:t xml:space="preserve"> на стороне клиента, необходимо иметь</w:t>
-      </w:r>
-      <w:r>
-        <w:t xml:space="preserve"> компьютер, который поддерживает</w:t>
-      </w:r>
-      <w:r>
-        <w:t xml:space="preserve"> программу-браузер, которая должна обрабатывать языки гипертекстовой разметки </w:t>
-      </w:r>
-      <w:r>
-        <w:rPr>
-          <w:lang w:val="en-US"/>
-        </w:rPr>
-        <w:t>HTML</w:t>
-      </w:r>
-      <w:r>
-        <w:t xml:space="preserve">5, интерпретатор языка </w:t>
-      </w:r>
-      <w:r>
-        <w:rPr>
-          <w:lang w:val="en-US"/>
-        </w:rPr>
-        <w:t>JavaScript</w:t>
-      </w:r>
-      <w:r>
-        <w:t xml:space="preserve"> и каскадные таблицы стилей </w:t>
-      </w:r>
-      <w:r>
-        <w:rPr>
-          <w:lang w:val="en-US"/>
-        </w:rPr>
-        <w:t>CSS</w:t>
-      </w:r>
-      <w:r>
-        <w:t>3. Программа-браузер для работы с веб-сервисом должна соответствовать следующим версиям:</w:t>
-      </w:r>
-    </w:p>
-    <w:p>
-      <w:pPr>
-        <w:pStyle w:val="a0"/>
-      </w:pPr>
-      <w:proofErr w:type="spellStart"/>
-      <w:r>
-        <w:t>Mozilla</w:t>
-      </w:r>
-      <w:proofErr w:type="spellEnd"/>
-      <w:r>
-        <w:t xml:space="preserve"> </w:t>
-      </w:r>
-      <w:proofErr w:type="spellStart"/>
-      <w:r>
-        <w:t>Firefox</w:t>
-      </w:r>
-      <w:proofErr w:type="spellEnd"/>
-      <w:r>
-        <w:t xml:space="preserve"> не менее </w:t>
-      </w:r>
-      <w:r>
-        <w:t>69</w:t>
-      </w:r>
-      <w:r>
-        <w:t xml:space="preserve"> версии;</w:t>
-      </w:r>
-    </w:p>
-    <w:p>
-      <w:pPr>
-        <w:pStyle w:val="a0"/>
-      </w:pPr>
-      <w:proofErr w:type="spellStart"/>
-      <w:r>
-        <w:t>Google</w:t>
-      </w:r>
-      <w:proofErr w:type="spellEnd"/>
-      <w:r>
-        <w:t xml:space="preserve"> </w:t>
-      </w:r>
-      <w:proofErr w:type="spellStart"/>
-      <w:r>
-        <w:t>Chrome</w:t>
-      </w:r>
-      <w:proofErr w:type="spellEnd"/>
-      <w:r>
-        <w:t xml:space="preserve"> не менее </w:t>
-      </w:r>
-      <w:r>
-        <w:t>77</w:t>
-      </w:r>
-      <w:r>
-        <w:t xml:space="preserve"> версии;</w:t>
-      </w:r>
-    </w:p>
-    <w:p>
-      <w:pPr>
-        <w:pStyle w:val="a0"/>
-      </w:pPr>
-      <w:proofErr w:type="spellStart"/>
-      <w:r>
-        <w:t>Яндекс.Браузер</w:t>
-      </w:r>
-      <w:proofErr w:type="spellEnd"/>
-      <w:r>
-        <w:t xml:space="preserve"> не менее 1</w:t>
-      </w:r>
-      <w:r>
-        <w:t>9</w:t>
-      </w:r>
-      <w:r>
-        <w:t xml:space="preserve"> версии</w:t>
-      </w:r>
-      <w:r>
-        <w:t>;</w:t>
-      </w:r>
-    </w:p>
-    <w:p>
-      <w:pPr>
-        <w:pStyle w:val="a0"/>
-      </w:pPr>
-      <w:r>
-        <w:rPr>
-          <w:lang w:val="en-US"/>
-        </w:rPr>
-        <w:t>Safari</w:t>
-      </w:r>
-      <w:r>
-        <w:t xml:space="preserve"> </w:t>
-      </w:r>
-      <w:r>
-        <w:t>не менее 12</w:t>
-      </w:r>
-      <w:r>
-        <w:rPr>
-          <w:lang w:val="en-US"/>
-        </w:rPr>
-        <w:t>.1</w:t>
-      </w:r>
-      <w:r>
-        <w:t xml:space="preserve"> версии.</w:t>
-      </w:r>
-    </w:p>
-    <w:p>
-      <w:pPr>
-        <w:pStyle w:val="a1"/>
-      </w:pPr>
-      <w:r>
-        <w:lastRenderedPageBreak/>
+      </w:pPr>
+      <w:r>
         <w:t>Для работы приложения на стороне сервера</w:t>
       </w:r>
       <w:r>
@@ -18466,7 +19614,7 @@
 </file>
 
 <file path=customXml/itemProps1.xml><?xml version="1.0" encoding="utf-8"?>
-<ds:datastoreItem xmlns:ds="http://schemas.openxmlformats.org/officeDocument/2006/customXml" ds:itemID="{24D3B3DF-4397-1C42-ABDD-A3C1E48B5F85}">
+<ds:datastoreItem xmlns:ds="http://schemas.openxmlformats.org/officeDocument/2006/customXml" ds:itemID="{12D57869-96B1-DF4A-B8BE-C9256A4F2A52}">
   <ds:schemaRefs>
     <ds:schemaRef ds:uri="http://schemas.openxmlformats.org/officeDocument/2006/bibliography"/>
   </ds:schemaRefs>

</xml_diff>